<commit_message>
app description with login page
</commit_message>
<xml_diff>
--- a/app description.docx
+++ b/app description.docx
@@ -1048,30 +1048,30 @@
         <w:rPr>
           <w:sz w:val="32"/>
         </w:rPr>
+        <w:t xml:space="preserve">So that </w:t>
+      </w:r>
+      <w:r>
+        <w:rPr>
+          <w:b/>
+          <w:bCs/>
+          <w:sz w:val="32"/>
+        </w:rPr>
+        <w:t>I can easily plan and manage my academic activities.</w:t>
+      </w:r>
+    </w:p>
+    <w:p>
+      <w:pPr>
+        <w:rPr>
+          <w:sz w:val="32"/>
+        </w:rPr>
+      </w:pPr>
+      <w:r>
+        <w:rPr>
+          <w:b/>
+          <w:bCs/>
+          <w:sz w:val="32"/>
+        </w:rPr>
         <w:lastRenderedPageBreak/>
-        <w:t xml:space="preserve">So that </w:t>
-      </w:r>
-      <w:r>
-        <w:rPr>
-          <w:b/>
-          <w:bCs/>
-          <w:sz w:val="32"/>
-        </w:rPr>
-        <w:t>I can easily plan and manage my academic activities.</w:t>
-      </w:r>
-    </w:p>
-    <w:p>
-      <w:pPr>
-        <w:rPr>
-          <w:sz w:val="32"/>
-        </w:rPr>
-      </w:pPr>
-      <w:r>
-        <w:rPr>
-          <w:b/>
-          <w:bCs/>
-          <w:sz w:val="32"/>
-        </w:rPr>
         <w:t>Acceptance Criteria:</w:t>
       </w:r>
     </w:p>
@@ -1300,101 +1300,394 @@
         <w:rPr>
           <w:sz w:val="32"/>
         </w:rPr>
-        <w:t>section, Then I should see a co</w:t>
+        <w:t>section, Then I should see a comprehensive overview of the course I am teaching in the current semester.</w:t>
+      </w:r>
+    </w:p>
+    <w:p>
+      <w:pPr>
+        <w:numPr>
+          <w:ilvl w:val="0"/>
+          <w:numId w:val="2"/>
+        </w:numPr>
+        <w:rPr>
+          <w:sz w:val="32"/>
+        </w:rPr>
+      </w:pPr>
+      <w:r>
+        <w:rPr>
+          <w:sz w:val="32"/>
+        </w:rPr>
+        <w:t>Given that I have the ability to modify the schedule, When I make changes to the class timings or locations, Then the modifications should be reflected in real-time for both me and the students.</w:t>
+      </w:r>
+      <w:r>
+        <w:rPr>
+          <w:sz w:val="32"/>
+          <w:lang w:val="en-US"/>
+        </w:rPr>
+        <w:t xml:space="preserve"> </w:t>
+      </w:r>
+    </w:p>
+    <w:p>
+      <w:pPr>
+        <w:numPr>
+          <w:ilvl w:val="0"/>
+          <w:numId w:val="2"/>
+        </w:numPr>
+        <w:rPr>
+          <w:sz w:val="32"/>
+        </w:rPr>
+      </w:pPr>
+      <w:r>
+        <w:rPr>
+          <w:sz w:val="32"/>
+        </w:rPr>
+        <w:t>Given that I have</w:t>
+      </w:r>
+      <w:r>
+        <w:rPr>
+          <w:sz w:val="32"/>
+          <w:lang w:val="en-US"/>
+        </w:rPr>
+        <w:t xml:space="preserve"> only</w:t>
+      </w:r>
+      <w:r>
+        <w:rPr>
+          <w:sz w:val="32"/>
+        </w:rPr>
+        <w:t xml:space="preserve"> </w:t>
+      </w:r>
+      <w:r>
+        <w:rPr>
+          <w:sz w:val="32"/>
+          <w:lang w:val="en-US"/>
+        </w:rPr>
+        <w:t>one</w:t>
+      </w:r>
+      <w:r>
+        <w:rPr>
+          <w:sz w:val="32"/>
+        </w:rPr>
+        <w:t xml:space="preserve"> course, When I access the schedule, Then  course should be clearly listed with details like course name, class timings, room numbers, and the</w:t>
+      </w:r>
+      <w:r>
+        <w:rPr>
+          <w:sz w:val="32"/>
+        </w:rPr>
+        <w:t xml:space="preserve"> </w:t>
+      </w:r>
+      <w:r>
+        <w:rPr>
+          <w:sz w:val="32"/>
+          <w:lang w:val="en-US"/>
+        </w:rPr>
+        <w:t>group</w:t>
+      </w:r>
+      <w:r>
+        <w:rPr>
+          <w:sz w:val="32"/>
+        </w:rPr>
+        <w:t xml:space="preserve"> names.</w:t>
+      </w:r>
+    </w:p>
+    <w:p>
+      <w:pPr>
+        <w:rPr>
+          <w:sz w:val="32"/>
+        </w:rPr>
+      </w:pPr>
+      <w:r>
+        <w:rPr>
+          <w:b/>
+          <w:bCs/>
+          <w:sz w:val="32"/>
+        </w:rPr>
+        <w:t>Title:</w:t>
+      </w:r>
+      <w:r>
+        <w:rPr>
+          <w:sz w:val="32"/>
+        </w:rPr>
+        <w:t xml:space="preserve"> Administer University Schedule</w:t>
+      </w:r>
+    </w:p>
+    <w:p>
+      <w:pPr>
+        <w:rPr>
+          <w:sz w:val="32"/>
+        </w:rPr>
+      </w:pPr>
+      <w:r>
+        <w:rPr>
+          <w:b/>
+          <w:bCs/>
+          <w:sz w:val="32"/>
+        </w:rPr>
+        <w:t>User Story:</w:t>
+      </w:r>
+    </w:p>
+    <w:p>
+      <w:pPr>
+        <w:rPr>
+          <w:sz w:val="32"/>
+        </w:rPr>
+      </w:pPr>
+      <w:r>
+        <w:rPr>
+          <w:sz w:val="32"/>
+        </w:rPr>
+        <w:t xml:space="preserve">As an </w:t>
+      </w:r>
+      <w:r>
+        <w:rPr>
+          <w:b/>
+          <w:bCs/>
+          <w:sz w:val="32"/>
+        </w:rPr>
+        <w:t>Admin</w:t>
+      </w:r>
+      <w:r>
+        <w:rPr>
+          <w:sz w:val="32"/>
+        </w:rPr>
+        <w:t>,</w:t>
+      </w:r>
+    </w:p>
+    <w:p>
+      <w:pPr>
+        <w:rPr>
+          <w:sz w:val="32"/>
+        </w:rPr>
+      </w:pPr>
+      <w:r>
+        <w:rPr>
+          <w:sz w:val="32"/>
+        </w:rPr>
+        <w:t xml:space="preserve">I want to </w:t>
+      </w:r>
+      <w:r>
+        <w:rPr>
+          <w:b/>
+          <w:bCs/>
+          <w:sz w:val="32"/>
+        </w:rPr>
+        <w:t>manage and oversee the entire university schedule</w:t>
+      </w:r>
+      <w:r>
+        <w:rPr>
+          <w:sz w:val="32"/>
+        </w:rPr>
+        <w:t>,</w:t>
+      </w:r>
+    </w:p>
+    <w:p>
+      <w:pPr>
+        <w:rPr>
+          <w:sz w:val="32"/>
+        </w:rPr>
+      </w:pPr>
+      <w:r>
+        <w:rPr>
+          <w:sz w:val="32"/>
+        </w:rPr>
+        <w:t xml:space="preserve">So that </w:t>
+      </w:r>
+      <w:r>
+        <w:rPr>
+          <w:b/>
+          <w:bCs/>
+          <w:sz w:val="32"/>
+        </w:rPr>
+        <w:t>I can ensure efficient coordination of academic activities.</w:t>
+      </w:r>
+    </w:p>
+    <w:p>
+      <w:pPr>
+        <w:rPr>
+          <w:sz w:val="32"/>
+        </w:rPr>
+      </w:pPr>
+      <w:r>
+        <w:rPr>
+          <w:b/>
+          <w:bCs/>
+          <w:sz w:val="32"/>
+        </w:rPr>
+        <w:lastRenderedPageBreak/>
+        <w:t>Acceptance Criteria:</w:t>
+      </w:r>
+    </w:p>
+    <w:p>
+      <w:pPr>
+        <w:numPr>
+          <w:ilvl w:val="0"/>
+          <w:numId w:val="3"/>
+        </w:numPr>
+        <w:rPr>
+          <w:sz w:val="32"/>
+        </w:rPr>
+      </w:pPr>
+      <w:r>
+        <w:rPr>
+          <w:sz w:val="32"/>
+        </w:rPr>
+        <w:t>Given that I am logged in as an admin, When I access the admin dashboard, Then I should have a centralized view of the entire university schedule.</w:t>
+      </w:r>
+    </w:p>
+    <w:p>
+      <w:pPr>
+        <w:numPr>
+          <w:ilvl w:val="0"/>
+          <w:numId w:val="3"/>
+        </w:numPr>
+        <w:rPr>
+          <w:sz w:val="32"/>
+        </w:rPr>
+      </w:pPr>
+      <w:r>
+        <w:rPr>
+          <w:sz w:val="32"/>
+        </w:rPr>
+        <w:t>Given that I have the authority to make global changes, When I need to update the academic calendar or make universal schedule modifications, Then the changes should be applied uniformly across all user roles and be reflected in real-time.</w:t>
+      </w:r>
+    </w:p>
+    <w:p>
+      <w:pPr>
+        <w:numPr>
+          <w:ilvl w:val="0"/>
+          <w:numId w:val="3"/>
+        </w:numPr>
+        <w:rPr>
+          <w:sz w:val="32"/>
+        </w:rPr>
+      </w:pPr>
+      <w:r>
+        <w:rPr>
+          <w:sz w:val="32"/>
+          <w:lang w:val="en-US"/>
+        </w:rPr>
+        <w:t>Given that I</w:t>
+      </w:r>
+      <w:r>
+        <w:rPr>
+          <w:sz w:val="32"/>
+        </w:rPr>
+        <w:t xml:space="preserve"> </w:t>
+      </w:r>
+      <w:r>
+        <w:rPr>
+          <w:sz w:val="32"/>
+          <w:lang w:val="en-US"/>
+        </w:rPr>
+        <w:t>have a duty to manage university schedule, When I create global schedule or edit existing schedule, Then the changes should appear for all users in real-time.</w:t>
+      </w:r>
+    </w:p>
+    <w:p>
+      <w:pPr>
+        <w:numPr>
+          <w:ilvl w:val="0"/>
+          <w:numId w:val="3"/>
+        </w:numPr>
+        <w:rPr>
+          <w:sz w:val="32"/>
+        </w:rPr>
+      </w:pPr>
+      <w:r>
+        <w:rPr>
+          <w:sz w:val="32"/>
+        </w:rPr>
+        <w:t>Given that I want to manage user roles, When I access the user management section, Then I should be able to assign or modify roles for teachers and students, ensuring the right level of access.</w:t>
+      </w:r>
+    </w:p>
+    <w:p>
+      <w:pPr>
+        <w:rPr>
+          <w:b/>
+          <w:bCs/>
+          <w:sz w:val="32"/>
+        </w:rPr>
+      </w:pPr>
+    </w:p>
+    <w:p>
+      <w:pPr>
+        <w:jc w:val="center"/>
+        <w:rPr>
+          <w:sz w:val="32"/>
+        </w:rPr>
+      </w:pPr>
+      <w:r>
+        <w:rPr>
+          <w:b/>
+          <w:bCs/>
+          <w:sz w:val="32"/>
+        </w:rPr>
+        <w:t>Login Page Descriptions</w:t>
       </w:r>
       <w:bookmarkStart w:id="0" w:name="_GoBack"/>
       <w:bookmarkEnd w:id="0"/>
-      <w:r>
-        <w:rPr>
-          <w:sz w:val="32"/>
-        </w:rPr>
-        <w:t>mprehensive overview of the course I am teaching in the current semester.</w:t>
+    </w:p>
+    <w:p>
+      <w:pPr>
+        <w:rPr>
+          <w:sz w:val="32"/>
+        </w:rPr>
+      </w:pPr>
+      <w:r>
+        <w:rPr>
+          <w:b/>
+          <w:bCs/>
+          <w:sz w:val="32"/>
+        </w:rPr>
+        <w:t>1. Successful Login (Valid Data):</w:t>
       </w:r>
     </w:p>
     <w:p>
       <w:pPr>
         <w:numPr>
           <w:ilvl w:val="0"/>
-          <w:numId w:val="2"/>
-        </w:numPr>
-        <w:rPr>
-          <w:sz w:val="32"/>
-        </w:rPr>
-      </w:pPr>
-      <w:r>
-        <w:rPr>
-          <w:sz w:val="32"/>
-        </w:rPr>
-        <w:t>Given that I have the ability to modify the schedule, When I make changes to the class timings or locations, Then the modifications should be reflected in real-time for both me and the students.</w:t>
-      </w:r>
-      <w:r>
-        <w:rPr>
-          <w:sz w:val="32"/>
-          <w:lang w:val="en-US"/>
-        </w:rPr>
-        <w:t xml:space="preserve"> </w:t>
+          <w:numId w:val="7"/>
+        </w:numPr>
+        <w:rPr>
+          <w:sz w:val="32"/>
+        </w:rPr>
+      </w:pPr>
+      <w:r>
+        <w:rPr>
+          <w:i/>
+          <w:iCs/>
+          <w:sz w:val="32"/>
+        </w:rPr>
+        <w:t>Scenario:</w:t>
+      </w:r>
+      <w:r>
+        <w:rPr>
+          <w:sz w:val="32"/>
+        </w:rPr>
+        <w:t xml:space="preserve"> When a user enters valid credentials (username and password) and clicks the "Login" button.</w:t>
       </w:r>
     </w:p>
     <w:p>
       <w:pPr>
         <w:numPr>
           <w:ilvl w:val="0"/>
-          <w:numId w:val="2"/>
-        </w:numPr>
-        <w:rPr>
-          <w:sz w:val="32"/>
-        </w:rPr>
-      </w:pPr>
-      <w:r>
-        <w:rPr>
-          <w:sz w:val="32"/>
-        </w:rPr>
-        <w:t>Given that I have</w:t>
-      </w:r>
-      <w:r>
-        <w:rPr>
-          <w:sz w:val="32"/>
-          <w:lang w:val="en-US"/>
-        </w:rPr>
-        <w:t xml:space="preserve"> only</w:t>
-      </w:r>
-      <w:r>
-        <w:rPr>
-          <w:sz w:val="32"/>
-        </w:rPr>
-        <w:t xml:space="preserve"> </w:t>
-      </w:r>
-      <w:r>
-        <w:rPr>
-          <w:sz w:val="32"/>
-          <w:lang w:val="en-US"/>
-        </w:rPr>
-        <w:t>one</w:t>
-      </w:r>
-      <w:r>
-        <w:rPr>
-          <w:sz w:val="32"/>
-        </w:rPr>
-        <w:t xml:space="preserve"> course, When I access the schedule, Then  course should be clearly listed with details like course name, class timings, room numbers, and the</w:t>
-      </w:r>
-      <w:r>
-        <w:rPr>
-          <w:sz w:val="32"/>
-        </w:rPr>
-        <w:t xml:space="preserve"> </w:t>
-      </w:r>
-      <w:r>
-        <w:rPr>
-          <w:sz w:val="32"/>
-          <w:lang w:val="en-US"/>
-        </w:rPr>
-        <w:t>group</w:t>
-      </w:r>
-      <w:r>
-        <w:rPr>
-          <w:sz w:val="32"/>
-        </w:rPr>
-        <w:t xml:space="preserve"> names.</w:t>
+          <w:numId w:val="7"/>
+        </w:numPr>
+        <w:rPr>
+          <w:sz w:val="32"/>
+        </w:rPr>
+      </w:pPr>
+      <w:r>
+        <w:rPr>
+          <w:i/>
+          <w:iCs/>
+          <w:sz w:val="32"/>
+        </w:rPr>
+        <w:t>Action:</w:t>
+      </w:r>
+      <w:r>
+        <w:rPr>
+          <w:sz w:val="32"/>
+        </w:rPr>
+        <w:t xml:space="preserve"> The system verifies the entered credentials against the stored database. Upon successful validation, the user is redirected to their respective dashboard (Student Dashboard, Teacher Dashboard, or Admin Dashboard) based on their assigned role.</w:t>
       </w:r>
     </w:p>
     <w:p>
@@ -1409,13 +1702,57 @@
           <w:bCs/>
           <w:sz w:val="32"/>
         </w:rPr>
-        <w:t>Title:</w:t>
-      </w:r>
-      <w:r>
-        <w:rPr>
-          <w:sz w:val="32"/>
-        </w:rPr>
-        <w:t xml:space="preserve"> Administer University Schedule</w:t>
+        <w:t>2. Incorrect Password:</w:t>
+      </w:r>
+    </w:p>
+    <w:p>
+      <w:pPr>
+        <w:numPr>
+          <w:ilvl w:val="0"/>
+          <w:numId w:val="8"/>
+        </w:numPr>
+        <w:rPr>
+          <w:sz w:val="32"/>
+        </w:rPr>
+      </w:pPr>
+      <w:r>
+        <w:rPr>
+          <w:i/>
+          <w:iCs/>
+          <w:sz w:val="32"/>
+        </w:rPr>
+        <w:t>Scenario:</w:t>
+      </w:r>
+      <w:r>
+        <w:rPr>
+          <w:sz w:val="32"/>
+        </w:rPr>
+        <w:t xml:space="preserve"> When a user enters a valid username but an incorrect password.</w:t>
+      </w:r>
+    </w:p>
+    <w:p>
+      <w:pPr>
+        <w:numPr>
+          <w:ilvl w:val="0"/>
+          <w:numId w:val="8"/>
+        </w:numPr>
+        <w:rPr>
+          <w:sz w:val="32"/>
+        </w:rPr>
+      </w:pPr>
+      <w:r>
+        <w:rPr>
+          <w:i/>
+          <w:iCs/>
+          <w:sz w:val="32"/>
+        </w:rPr>
+        <w:t>Action:</w:t>
+      </w:r>
+      <w:r>
+        <w:rPr>
+          <w:sz w:val="32"/>
+        </w:rPr>
+        <w:t xml:space="preserve"> The system notifies the user that the password is incorrect and prompts them to re-enter the password. A certain number of consecutive incorrect attempts may trigger an account lockout mechanism for security purposes.</w:t>
       </w:r>
     </w:p>
     <w:p>
@@ -1430,181 +1767,535 @@
           <w:bCs/>
           <w:sz w:val="32"/>
         </w:rPr>
-        <w:t>User Story:</w:t>
-      </w:r>
-    </w:p>
-    <w:p>
-      <w:pPr>
-        <w:rPr>
-          <w:sz w:val="32"/>
-        </w:rPr>
-      </w:pPr>
-      <w:r>
-        <w:rPr>
-          <w:sz w:val="32"/>
-        </w:rPr>
-        <w:t xml:space="preserve">As an </w:t>
-      </w:r>
+        <w:t>3. Non-existent Username:</w:t>
+      </w:r>
+    </w:p>
+    <w:p>
+      <w:pPr>
+        <w:numPr>
+          <w:ilvl w:val="0"/>
+          <w:numId w:val="9"/>
+        </w:numPr>
+        <w:rPr>
+          <w:sz w:val="32"/>
+        </w:rPr>
+      </w:pPr>
+      <w:r>
+        <w:rPr>
+          <w:i/>
+          <w:iCs/>
+          <w:sz w:val="32"/>
+        </w:rPr>
+        <w:t>Scenario:</w:t>
+      </w:r>
+      <w:r>
+        <w:rPr>
+          <w:sz w:val="32"/>
+        </w:rPr>
+        <w:t xml:space="preserve"> When a user enters a username that does not exist in the system.</w:t>
+      </w:r>
+    </w:p>
+    <w:p>
+      <w:pPr>
+        <w:numPr>
+          <w:ilvl w:val="0"/>
+          <w:numId w:val="9"/>
+        </w:numPr>
+        <w:rPr>
+          <w:sz w:val="32"/>
+        </w:rPr>
+      </w:pPr>
+      <w:r>
+        <w:rPr>
+          <w:i/>
+          <w:iCs/>
+          <w:sz w:val="32"/>
+        </w:rPr>
+        <w:t>Action:</w:t>
+      </w:r>
+      <w:r>
+        <w:rPr>
+          <w:sz w:val="32"/>
+        </w:rPr>
+        <w:t xml:space="preserve"> The system informs the user that the entered username is not found. It prompts the user to verify the username or provides a link to a registration page if applicable.</w:t>
+      </w:r>
+    </w:p>
+    <w:p>
+      <w:pPr>
+        <w:rPr>
+          <w:sz w:val="32"/>
+        </w:rPr>
+      </w:pPr>
       <w:r>
         <w:rPr>
           <w:b/>
           <w:bCs/>
           <w:sz w:val="32"/>
         </w:rPr>
-        <w:t>Admin</w:t>
-      </w:r>
-      <w:r>
-        <w:rPr>
-          <w:sz w:val="32"/>
-        </w:rPr>
-        <w:t>,</w:t>
-      </w:r>
-    </w:p>
-    <w:p>
-      <w:pPr>
-        <w:rPr>
-          <w:sz w:val="32"/>
-        </w:rPr>
-      </w:pPr>
-      <w:r>
-        <w:rPr>
-          <w:sz w:val="32"/>
-        </w:rPr>
-        <w:t xml:space="preserve">I want to </w:t>
-      </w:r>
+        <w:lastRenderedPageBreak/>
+        <w:t>4. Empty Fields:</w:t>
+      </w:r>
+    </w:p>
+    <w:p>
+      <w:pPr>
+        <w:numPr>
+          <w:ilvl w:val="0"/>
+          <w:numId w:val="10"/>
+        </w:numPr>
+        <w:rPr>
+          <w:sz w:val="32"/>
+        </w:rPr>
+      </w:pPr>
+      <w:r>
+        <w:rPr>
+          <w:i/>
+          <w:iCs/>
+          <w:sz w:val="32"/>
+        </w:rPr>
+        <w:t>Scenario:</w:t>
+      </w:r>
+      <w:r>
+        <w:rPr>
+          <w:sz w:val="32"/>
+        </w:rPr>
+        <w:t xml:space="preserve"> When a user attempts to log in with one or both of the required fields (username and password) left empty.</w:t>
+      </w:r>
+    </w:p>
+    <w:p>
+      <w:pPr>
+        <w:numPr>
+          <w:ilvl w:val="0"/>
+          <w:numId w:val="10"/>
+        </w:numPr>
+        <w:rPr>
+          <w:sz w:val="32"/>
+        </w:rPr>
+      </w:pPr>
+      <w:r>
+        <w:rPr>
+          <w:i/>
+          <w:iCs/>
+          <w:sz w:val="32"/>
+        </w:rPr>
+        <w:t>Action:</w:t>
+      </w:r>
+      <w:r>
+        <w:rPr>
+          <w:sz w:val="32"/>
+        </w:rPr>
+        <w:t xml:space="preserve"> The system prompts the user to fill in both the username and password fields. It may highlight the empty fields or display a tooltip indicating the missing information.</w:t>
+      </w:r>
+    </w:p>
+    <w:p>
+      <w:pPr>
+        <w:rPr>
+          <w:sz w:val="32"/>
+        </w:rPr>
+      </w:pPr>
       <w:r>
         <w:rPr>
           <w:b/>
           <w:bCs/>
           <w:sz w:val="32"/>
         </w:rPr>
-        <w:t>manage and oversee the entire university schedule</w:t>
-      </w:r>
-      <w:r>
-        <w:rPr>
-          <w:sz w:val="32"/>
-        </w:rPr>
-        <w:t>,</w:t>
-      </w:r>
-    </w:p>
-    <w:p>
-      <w:pPr>
-        <w:rPr>
-          <w:sz w:val="32"/>
-        </w:rPr>
-      </w:pPr>
-      <w:r>
-        <w:rPr>
+        <w:t>5. Account Lockout:</w:t>
+      </w:r>
+    </w:p>
+    <w:p>
+      <w:pPr>
+        <w:numPr>
+          <w:ilvl w:val="0"/>
+          <w:numId w:val="11"/>
+        </w:numPr>
+        <w:rPr>
+          <w:sz w:val="32"/>
+        </w:rPr>
+      </w:pPr>
+      <w:r>
+        <w:rPr>
+          <w:i/>
+          <w:iCs/>
+          <w:sz w:val="32"/>
+        </w:rPr>
+        <w:t>Scenario:</w:t>
+      </w:r>
+      <w:r>
+        <w:rPr>
+          <w:sz w:val="32"/>
+        </w:rPr>
+        <w:t xml:space="preserve"> After a specified number of consecutive incorrect login attempts.</w:t>
+      </w:r>
+    </w:p>
+    <w:p>
+      <w:pPr>
+        <w:numPr>
+          <w:ilvl w:val="0"/>
+          <w:numId w:val="11"/>
+        </w:numPr>
+        <w:rPr>
+          <w:sz w:val="32"/>
+        </w:rPr>
+      </w:pPr>
+      <w:r>
+        <w:rPr>
+          <w:i/>
+          <w:iCs/>
+          <w:sz w:val="32"/>
+        </w:rPr>
+        <w:t>Action:</w:t>
+      </w:r>
+      <w:r>
+        <w:rPr>
+          <w:sz w:val="32"/>
+        </w:rPr>
+        <w:t xml:space="preserve"> The system temporarily locks the account to prevent unauthorized access. The user may receive an email notification with instructions for unlocking the account or be directed to a password recovery/reset process.</w:t>
+      </w:r>
+    </w:p>
+    <w:p>
+      <w:pPr>
+        <w:rPr>
+          <w:sz w:val="32"/>
+        </w:rPr>
+      </w:pPr>
+      <w:r>
+        <w:rPr>
+          <w:b/>
+          <w:bCs/>
+          <w:sz w:val="32"/>
+        </w:rPr>
+        <w:t>6. Forgot Password:</w:t>
+      </w:r>
+    </w:p>
+    <w:p>
+      <w:pPr>
+        <w:numPr>
+          <w:ilvl w:val="0"/>
+          <w:numId w:val="12"/>
+        </w:numPr>
+        <w:rPr>
+          <w:sz w:val="32"/>
+        </w:rPr>
+      </w:pPr>
+      <w:r>
+        <w:rPr>
+          <w:i/>
+          <w:iCs/>
+          <w:sz w:val="32"/>
+        </w:rPr>
+        <w:t>Scenario:</w:t>
+      </w:r>
+      <w:r>
+        <w:rPr>
+          <w:sz w:val="32"/>
+        </w:rPr>
+        <w:t xml:space="preserve"> When a user forgets their password and clicks on a "Forgot Password" link.</w:t>
+      </w:r>
+    </w:p>
+    <w:p>
+      <w:pPr>
+        <w:numPr>
+          <w:ilvl w:val="0"/>
+          <w:numId w:val="12"/>
+        </w:numPr>
+        <w:rPr>
+          <w:sz w:val="32"/>
+        </w:rPr>
+      </w:pPr>
+      <w:r>
+        <w:rPr>
+          <w:i/>
+          <w:iCs/>
+          <w:sz w:val="32"/>
+        </w:rPr>
+        <w:t>Action:</w:t>
+      </w:r>
+      <w:r>
+        <w:rPr>
+          <w:sz w:val="32"/>
+        </w:rPr>
+        <w:t xml:space="preserve"> The system provides options for password recovery, which may include sending a password reset link to the user's registered email address or answering security questions.</w:t>
+      </w:r>
+    </w:p>
+    <w:p>
+      <w:pPr>
+        <w:rPr>
+          <w:sz w:val="32"/>
+        </w:rPr>
+      </w:pPr>
+      <w:r>
+        <w:rPr>
+          <w:b/>
+          <w:bCs/>
+          <w:sz w:val="32"/>
+        </w:rPr>
+        <w:t>7. Account Inactivity Timeout:</w:t>
+      </w:r>
+    </w:p>
+    <w:p>
+      <w:pPr>
+        <w:numPr>
+          <w:ilvl w:val="0"/>
+          <w:numId w:val="13"/>
+        </w:numPr>
+        <w:rPr>
+          <w:sz w:val="32"/>
+        </w:rPr>
+      </w:pPr>
+      <w:r>
+        <w:rPr>
+          <w:i/>
+          <w:iCs/>
+          <w:sz w:val="32"/>
+        </w:rPr>
+        <w:t>Scenario:</w:t>
+      </w:r>
+      <w:r>
+        <w:rPr>
+          <w:sz w:val="32"/>
+        </w:rPr>
+        <w:t xml:space="preserve"> When there is no user activity for a specified period.</w:t>
+      </w:r>
+    </w:p>
+    <w:p>
+      <w:pPr>
+        <w:numPr>
+          <w:ilvl w:val="0"/>
+          <w:numId w:val="13"/>
+        </w:numPr>
+        <w:rPr>
+          <w:sz w:val="32"/>
+        </w:rPr>
+      </w:pPr>
+      <w:r>
+        <w:rPr>
+          <w:i/>
+          <w:iCs/>
+          <w:sz w:val="32"/>
+        </w:rPr>
+        <w:t>Action:</w:t>
+      </w:r>
+      <w:r>
+        <w:rPr>
+          <w:sz w:val="32"/>
+        </w:rPr>
+        <w:t xml:space="preserve"> The system automatically logs out the user for security reasons and redirects them to the login page. A message may inform the user about the automatic logout due to inactivity.</w:t>
+      </w:r>
+    </w:p>
+    <w:p>
+      <w:pPr>
+        <w:rPr>
+          <w:sz w:val="32"/>
+        </w:rPr>
+      </w:pPr>
+      <w:r>
+        <w:rPr>
+          <w:b/>
+          <w:bCs/>
+          <w:sz w:val="32"/>
+        </w:rPr>
+        <w:t>8. Session Expiry:</w:t>
+      </w:r>
+    </w:p>
+    <w:p>
+      <w:pPr>
+        <w:numPr>
+          <w:ilvl w:val="0"/>
+          <w:numId w:val="14"/>
+        </w:numPr>
+        <w:rPr>
+          <w:sz w:val="32"/>
+        </w:rPr>
+      </w:pPr>
+      <w:r>
+        <w:rPr>
+          <w:i/>
+          <w:iCs/>
+          <w:sz w:val="32"/>
+        </w:rPr>
+        <w:t>Scenario:</w:t>
+      </w:r>
+      <w:r>
+        <w:rPr>
+          <w:sz w:val="32"/>
+        </w:rPr>
+        <w:t xml:space="preserve"> When a user attempts to access a page after their session has expired.</w:t>
+      </w:r>
+    </w:p>
+    <w:p>
+      <w:pPr>
+        <w:numPr>
+          <w:ilvl w:val="0"/>
+          <w:numId w:val="14"/>
+        </w:numPr>
+        <w:rPr>
+          <w:sz w:val="32"/>
+        </w:rPr>
+      </w:pPr>
+      <w:r>
+        <w:rPr>
+          <w:i/>
+          <w:iCs/>
+          <w:sz w:val="32"/>
+        </w:rPr>
+        <w:t>Action:</w:t>
+      </w:r>
+      <w:r>
+        <w:rPr>
+          <w:sz w:val="32"/>
+        </w:rPr>
+        <w:t xml:space="preserve"> The system redirects the user to the login page, prompting them to log in again. A message may explain that the session expired due to security measures.</w:t>
+      </w:r>
+    </w:p>
+    <w:p>
+      <w:pPr>
+        <w:rPr>
+          <w:sz w:val="32"/>
+        </w:rPr>
+      </w:pPr>
+      <w:r>
+        <w:rPr>
+          <w:b/>
+          <w:bCs/>
+          <w:sz w:val="32"/>
+        </w:rPr>
+        <w:t>9. Account Deactivation:</w:t>
+      </w:r>
+    </w:p>
+    <w:p>
+      <w:pPr>
+        <w:numPr>
+          <w:ilvl w:val="0"/>
+          <w:numId w:val="15"/>
+        </w:numPr>
+        <w:rPr>
+          <w:sz w:val="32"/>
+        </w:rPr>
+      </w:pPr>
+      <w:r>
+        <w:rPr>
+          <w:i/>
+          <w:iCs/>
+          <w:sz w:val="32"/>
+        </w:rPr>
+        <w:t>Scenario:</w:t>
+      </w:r>
+      <w:r>
+        <w:rPr>
+          <w:sz w:val="32"/>
+        </w:rPr>
+        <w:t xml:space="preserve"> When an administrator deactivates a user account.</w:t>
+      </w:r>
+    </w:p>
+    <w:p>
+      <w:pPr>
+        <w:numPr>
+          <w:ilvl w:val="0"/>
+          <w:numId w:val="15"/>
+        </w:numPr>
+        <w:rPr>
+          <w:sz w:val="32"/>
+        </w:rPr>
+      </w:pPr>
+      <w:r>
+        <w:rPr>
+          <w:i/>
+          <w:iCs/>
           <w:sz w:val="32"/>
         </w:rPr>
         <w:lastRenderedPageBreak/>
-        <w:t xml:space="preserve">So that </w:t>
-      </w:r>
+        <w:t>Action:</w:t>
+      </w:r>
+      <w:r>
+        <w:rPr>
+          <w:sz w:val="32"/>
+        </w:rPr>
+        <w:t xml:space="preserve"> The system notifies the user that their account has been deactivated, and they are prevented from logging in. Instructions for reactivation or contacting support may be provided.</w:t>
+      </w:r>
+    </w:p>
+    <w:p>
+      <w:pPr>
+        <w:rPr>
+          <w:sz w:val="32"/>
+        </w:rPr>
+      </w:pPr>
       <w:r>
         <w:rPr>
           <w:b/>
           <w:bCs/>
           <w:sz w:val="32"/>
         </w:rPr>
-        <w:t>I can ensure efficient coordination of academic activities.</w:t>
-      </w:r>
-    </w:p>
-    <w:p>
-      <w:pPr>
-        <w:rPr>
-          <w:sz w:val="32"/>
-        </w:rPr>
-      </w:pPr>
-      <w:r>
-        <w:rPr>
-          <w:b/>
-          <w:bCs/>
-          <w:sz w:val="32"/>
-        </w:rPr>
-        <w:t>Acceptance Criteria:</w:t>
+        <w:t>10. Security Measures Notification:</w:t>
       </w:r>
     </w:p>
     <w:p>
       <w:pPr>
         <w:numPr>
           <w:ilvl w:val="0"/>
-          <w:numId w:val="3"/>
-        </w:numPr>
-        <w:rPr>
-          <w:sz w:val="32"/>
-        </w:rPr>
-      </w:pPr>
-      <w:r>
-        <w:rPr>
-          <w:sz w:val="32"/>
-        </w:rPr>
-        <w:t>Given that I am logged in as an admin, When I access the admin dashboard, Then I should have a centralized view of the entire university schedule.</w:t>
+          <w:numId w:val="16"/>
+        </w:numPr>
+        <w:rPr>
+          <w:sz w:val="32"/>
+        </w:rPr>
+      </w:pPr>
+      <w:r>
+        <w:rPr>
+          <w:i/>
+          <w:iCs/>
+          <w:sz w:val="32"/>
+        </w:rPr>
+        <w:t>Scenario:</w:t>
+      </w:r>
+      <w:r>
+        <w:rPr>
+          <w:sz w:val="32"/>
+        </w:rPr>
+        <w:t xml:space="preserve"> General login page interaction.</w:t>
       </w:r>
     </w:p>
     <w:p>
       <w:pPr>
         <w:numPr>
           <w:ilvl w:val="0"/>
-          <w:numId w:val="3"/>
-        </w:numPr>
-        <w:rPr>
-          <w:sz w:val="32"/>
-        </w:rPr>
-      </w:pPr>
-      <w:r>
-        <w:rPr>
-          <w:sz w:val="32"/>
-        </w:rPr>
-        <w:t>Given that I have the authority to make global changes, When I need to update the academic calendar or make universal schedule modifications, Then the changes should be applied uniformly across all user roles and be reflected in real-time.</w:t>
-      </w:r>
-    </w:p>
-    <w:p>
-      <w:pPr>
-        <w:numPr>
-          <w:ilvl w:val="0"/>
-          <w:numId w:val="3"/>
-        </w:numPr>
-        <w:rPr>
-          <w:sz w:val="32"/>
-        </w:rPr>
-      </w:pPr>
-      <w:r>
-        <w:rPr>
-          <w:sz w:val="32"/>
-          <w:lang w:val="en-US"/>
-        </w:rPr>
-        <w:t>Given that I</w:t>
-      </w:r>
-      <w:r>
-        <w:rPr>
-          <w:sz w:val="32"/>
-        </w:rPr>
-        <w:t xml:space="preserve"> </w:t>
-      </w:r>
-      <w:r>
-        <w:rPr>
-          <w:sz w:val="32"/>
-          <w:lang w:val="en-US"/>
-        </w:rPr>
-        <w:t>have a duty to manage university schedule, When I create global schedule or edit existing schedule, Then the changes should appear for all users in real-time.</w:t>
-      </w:r>
-    </w:p>
-    <w:p>
-      <w:pPr>
-        <w:numPr>
-          <w:ilvl w:val="0"/>
-          <w:numId w:val="3"/>
-        </w:numPr>
-        <w:rPr>
-          <w:sz w:val="32"/>
-        </w:rPr>
-      </w:pPr>
-      <w:r>
-        <w:rPr>
-          <w:sz w:val="32"/>
-        </w:rPr>
-        <w:t>Given that I want to manage user roles, When I access the user management section, Then I should be able to assign or modify roles for teachers and students, ensuring the right level of access.</w:t>
-      </w:r>
+          <w:numId w:val="16"/>
+        </w:numPr>
+        <w:rPr>
+          <w:sz w:val="32"/>
+        </w:rPr>
+      </w:pPr>
+      <w:r>
+        <w:rPr>
+          <w:i/>
+          <w:iCs/>
+          <w:sz w:val="32"/>
+        </w:rPr>
+        <w:t>Action:</w:t>
+      </w:r>
+      <w:r>
+        <w:rPr>
+          <w:sz w:val="32"/>
+        </w:rPr>
+        <w:t xml:space="preserve"> The login page may include security messages, such as reminding users not to share passwords, providing information about account security, and directing users to contact support for account-related issues.</w:t>
+      </w:r>
+    </w:p>
+    <w:p>
+      <w:pPr>
+        <w:rPr>
+          <w:sz w:val="32"/>
+        </w:rPr>
+      </w:pPr>
+      <w:r>
+        <w:rPr>
+          <w:sz w:val="32"/>
+        </w:rPr>
+        <w:t>These scenarios and actions contribute to a secure and user-friendly login experience within the University Scheduler application.</w:t>
+      </w:r>
+    </w:p>
+    <w:p>
+      <w:pPr>
+        <w:rPr>
+          <w:sz w:val="32"/>
+        </w:rPr>
+      </w:pPr>
     </w:p>
     <w:p>
       <w:pPr>
@@ -1863,6 +2554,602 @@
     </w:lvl>
   </w:abstractNum>
   <w:abstractNum w:abstractNumId="2" w15:restartNumberingAfterBreak="0">
+    <w:nsid w:val="18E82C38"/>
+    <w:multiLevelType w:val="multilevel"/>
+    <w:tmpl w:val="3A9E2A70"/>
+    <w:lvl w:ilvl="0">
+      <w:start w:val="1"/>
+      <w:numFmt w:val="bullet"/>
+      <w:lvlText w:val=""/>
+      <w:lvlJc w:val="left"/>
+      <w:pPr>
+        <w:tabs>
+          <w:tab w:val="num" w:pos="720"/>
+        </w:tabs>
+        <w:ind w:left="720" w:hanging="360"/>
+      </w:pPr>
+      <w:rPr>
+        <w:rFonts w:ascii="Symbol" w:hAnsi="Symbol" w:hint="default"/>
+        <w:sz w:val="20"/>
+      </w:rPr>
+    </w:lvl>
+    <w:lvl w:ilvl="1" w:tentative="1">
+      <w:start w:val="1"/>
+      <w:numFmt w:val="bullet"/>
+      <w:lvlText w:val=""/>
+      <w:lvlJc w:val="left"/>
+      <w:pPr>
+        <w:tabs>
+          <w:tab w:val="num" w:pos="1440"/>
+        </w:tabs>
+        <w:ind w:left="1440" w:hanging="360"/>
+      </w:pPr>
+      <w:rPr>
+        <w:rFonts w:ascii="Symbol" w:hAnsi="Symbol" w:hint="default"/>
+        <w:sz w:val="20"/>
+      </w:rPr>
+    </w:lvl>
+    <w:lvl w:ilvl="2" w:tentative="1">
+      <w:start w:val="1"/>
+      <w:numFmt w:val="bullet"/>
+      <w:lvlText w:val=""/>
+      <w:lvlJc w:val="left"/>
+      <w:pPr>
+        <w:tabs>
+          <w:tab w:val="num" w:pos="2160"/>
+        </w:tabs>
+        <w:ind w:left="2160" w:hanging="360"/>
+      </w:pPr>
+      <w:rPr>
+        <w:rFonts w:ascii="Symbol" w:hAnsi="Symbol" w:hint="default"/>
+        <w:sz w:val="20"/>
+      </w:rPr>
+    </w:lvl>
+    <w:lvl w:ilvl="3" w:tentative="1">
+      <w:start w:val="1"/>
+      <w:numFmt w:val="bullet"/>
+      <w:lvlText w:val=""/>
+      <w:lvlJc w:val="left"/>
+      <w:pPr>
+        <w:tabs>
+          <w:tab w:val="num" w:pos="2880"/>
+        </w:tabs>
+        <w:ind w:left="2880" w:hanging="360"/>
+      </w:pPr>
+      <w:rPr>
+        <w:rFonts w:ascii="Symbol" w:hAnsi="Symbol" w:hint="default"/>
+        <w:sz w:val="20"/>
+      </w:rPr>
+    </w:lvl>
+    <w:lvl w:ilvl="4" w:tentative="1">
+      <w:start w:val="1"/>
+      <w:numFmt w:val="bullet"/>
+      <w:lvlText w:val=""/>
+      <w:lvlJc w:val="left"/>
+      <w:pPr>
+        <w:tabs>
+          <w:tab w:val="num" w:pos="3600"/>
+        </w:tabs>
+        <w:ind w:left="3600" w:hanging="360"/>
+      </w:pPr>
+      <w:rPr>
+        <w:rFonts w:ascii="Symbol" w:hAnsi="Symbol" w:hint="default"/>
+        <w:sz w:val="20"/>
+      </w:rPr>
+    </w:lvl>
+    <w:lvl w:ilvl="5" w:tentative="1">
+      <w:start w:val="1"/>
+      <w:numFmt w:val="bullet"/>
+      <w:lvlText w:val=""/>
+      <w:lvlJc w:val="left"/>
+      <w:pPr>
+        <w:tabs>
+          <w:tab w:val="num" w:pos="4320"/>
+        </w:tabs>
+        <w:ind w:left="4320" w:hanging="360"/>
+      </w:pPr>
+      <w:rPr>
+        <w:rFonts w:ascii="Symbol" w:hAnsi="Symbol" w:hint="default"/>
+        <w:sz w:val="20"/>
+      </w:rPr>
+    </w:lvl>
+    <w:lvl w:ilvl="6" w:tentative="1">
+      <w:start w:val="1"/>
+      <w:numFmt w:val="bullet"/>
+      <w:lvlText w:val=""/>
+      <w:lvlJc w:val="left"/>
+      <w:pPr>
+        <w:tabs>
+          <w:tab w:val="num" w:pos="5040"/>
+        </w:tabs>
+        <w:ind w:left="5040" w:hanging="360"/>
+      </w:pPr>
+      <w:rPr>
+        <w:rFonts w:ascii="Symbol" w:hAnsi="Symbol" w:hint="default"/>
+        <w:sz w:val="20"/>
+      </w:rPr>
+    </w:lvl>
+    <w:lvl w:ilvl="7" w:tentative="1">
+      <w:start w:val="1"/>
+      <w:numFmt w:val="bullet"/>
+      <w:lvlText w:val=""/>
+      <w:lvlJc w:val="left"/>
+      <w:pPr>
+        <w:tabs>
+          <w:tab w:val="num" w:pos="5760"/>
+        </w:tabs>
+        <w:ind w:left="5760" w:hanging="360"/>
+      </w:pPr>
+      <w:rPr>
+        <w:rFonts w:ascii="Symbol" w:hAnsi="Symbol" w:hint="default"/>
+        <w:sz w:val="20"/>
+      </w:rPr>
+    </w:lvl>
+    <w:lvl w:ilvl="8" w:tentative="1">
+      <w:start w:val="1"/>
+      <w:numFmt w:val="bullet"/>
+      <w:lvlText w:val=""/>
+      <w:lvlJc w:val="left"/>
+      <w:pPr>
+        <w:tabs>
+          <w:tab w:val="num" w:pos="6480"/>
+        </w:tabs>
+        <w:ind w:left="6480" w:hanging="360"/>
+      </w:pPr>
+      <w:rPr>
+        <w:rFonts w:ascii="Symbol" w:hAnsi="Symbol" w:hint="default"/>
+        <w:sz w:val="20"/>
+      </w:rPr>
+    </w:lvl>
+  </w:abstractNum>
+  <w:abstractNum w:abstractNumId="3" w15:restartNumberingAfterBreak="0">
+    <w:nsid w:val="1B12400E"/>
+    <w:multiLevelType w:val="multilevel"/>
+    <w:tmpl w:val="52282866"/>
+    <w:lvl w:ilvl="0">
+      <w:start w:val="1"/>
+      <w:numFmt w:val="bullet"/>
+      <w:lvlText w:val=""/>
+      <w:lvlJc w:val="left"/>
+      <w:pPr>
+        <w:tabs>
+          <w:tab w:val="num" w:pos="720"/>
+        </w:tabs>
+        <w:ind w:left="720" w:hanging="360"/>
+      </w:pPr>
+      <w:rPr>
+        <w:rFonts w:ascii="Symbol" w:hAnsi="Symbol" w:hint="default"/>
+        <w:sz w:val="20"/>
+      </w:rPr>
+    </w:lvl>
+    <w:lvl w:ilvl="1" w:tentative="1">
+      <w:start w:val="1"/>
+      <w:numFmt w:val="bullet"/>
+      <w:lvlText w:val=""/>
+      <w:lvlJc w:val="left"/>
+      <w:pPr>
+        <w:tabs>
+          <w:tab w:val="num" w:pos="1440"/>
+        </w:tabs>
+        <w:ind w:left="1440" w:hanging="360"/>
+      </w:pPr>
+      <w:rPr>
+        <w:rFonts w:ascii="Symbol" w:hAnsi="Symbol" w:hint="default"/>
+        <w:sz w:val="20"/>
+      </w:rPr>
+    </w:lvl>
+    <w:lvl w:ilvl="2" w:tentative="1">
+      <w:start w:val="1"/>
+      <w:numFmt w:val="bullet"/>
+      <w:lvlText w:val=""/>
+      <w:lvlJc w:val="left"/>
+      <w:pPr>
+        <w:tabs>
+          <w:tab w:val="num" w:pos="2160"/>
+        </w:tabs>
+        <w:ind w:left="2160" w:hanging="360"/>
+      </w:pPr>
+      <w:rPr>
+        <w:rFonts w:ascii="Symbol" w:hAnsi="Symbol" w:hint="default"/>
+        <w:sz w:val="20"/>
+      </w:rPr>
+    </w:lvl>
+    <w:lvl w:ilvl="3" w:tentative="1">
+      <w:start w:val="1"/>
+      <w:numFmt w:val="bullet"/>
+      <w:lvlText w:val=""/>
+      <w:lvlJc w:val="left"/>
+      <w:pPr>
+        <w:tabs>
+          <w:tab w:val="num" w:pos="2880"/>
+        </w:tabs>
+        <w:ind w:left="2880" w:hanging="360"/>
+      </w:pPr>
+      <w:rPr>
+        <w:rFonts w:ascii="Symbol" w:hAnsi="Symbol" w:hint="default"/>
+        <w:sz w:val="20"/>
+      </w:rPr>
+    </w:lvl>
+    <w:lvl w:ilvl="4" w:tentative="1">
+      <w:start w:val="1"/>
+      <w:numFmt w:val="bullet"/>
+      <w:lvlText w:val=""/>
+      <w:lvlJc w:val="left"/>
+      <w:pPr>
+        <w:tabs>
+          <w:tab w:val="num" w:pos="3600"/>
+        </w:tabs>
+        <w:ind w:left="3600" w:hanging="360"/>
+      </w:pPr>
+      <w:rPr>
+        <w:rFonts w:ascii="Symbol" w:hAnsi="Symbol" w:hint="default"/>
+        <w:sz w:val="20"/>
+      </w:rPr>
+    </w:lvl>
+    <w:lvl w:ilvl="5" w:tentative="1">
+      <w:start w:val="1"/>
+      <w:numFmt w:val="bullet"/>
+      <w:lvlText w:val=""/>
+      <w:lvlJc w:val="left"/>
+      <w:pPr>
+        <w:tabs>
+          <w:tab w:val="num" w:pos="4320"/>
+        </w:tabs>
+        <w:ind w:left="4320" w:hanging="360"/>
+      </w:pPr>
+      <w:rPr>
+        <w:rFonts w:ascii="Symbol" w:hAnsi="Symbol" w:hint="default"/>
+        <w:sz w:val="20"/>
+      </w:rPr>
+    </w:lvl>
+    <w:lvl w:ilvl="6" w:tentative="1">
+      <w:start w:val="1"/>
+      <w:numFmt w:val="bullet"/>
+      <w:lvlText w:val=""/>
+      <w:lvlJc w:val="left"/>
+      <w:pPr>
+        <w:tabs>
+          <w:tab w:val="num" w:pos="5040"/>
+        </w:tabs>
+        <w:ind w:left="5040" w:hanging="360"/>
+      </w:pPr>
+      <w:rPr>
+        <w:rFonts w:ascii="Symbol" w:hAnsi="Symbol" w:hint="default"/>
+        <w:sz w:val="20"/>
+      </w:rPr>
+    </w:lvl>
+    <w:lvl w:ilvl="7" w:tentative="1">
+      <w:start w:val="1"/>
+      <w:numFmt w:val="bullet"/>
+      <w:lvlText w:val=""/>
+      <w:lvlJc w:val="left"/>
+      <w:pPr>
+        <w:tabs>
+          <w:tab w:val="num" w:pos="5760"/>
+        </w:tabs>
+        <w:ind w:left="5760" w:hanging="360"/>
+      </w:pPr>
+      <w:rPr>
+        <w:rFonts w:ascii="Symbol" w:hAnsi="Symbol" w:hint="default"/>
+        <w:sz w:val="20"/>
+      </w:rPr>
+    </w:lvl>
+    <w:lvl w:ilvl="8" w:tentative="1">
+      <w:start w:val="1"/>
+      <w:numFmt w:val="bullet"/>
+      <w:lvlText w:val=""/>
+      <w:lvlJc w:val="left"/>
+      <w:pPr>
+        <w:tabs>
+          <w:tab w:val="num" w:pos="6480"/>
+        </w:tabs>
+        <w:ind w:left="6480" w:hanging="360"/>
+      </w:pPr>
+      <w:rPr>
+        <w:rFonts w:ascii="Symbol" w:hAnsi="Symbol" w:hint="default"/>
+        <w:sz w:val="20"/>
+      </w:rPr>
+    </w:lvl>
+  </w:abstractNum>
+  <w:abstractNum w:abstractNumId="4" w15:restartNumberingAfterBreak="0">
+    <w:nsid w:val="2A455D64"/>
+    <w:multiLevelType w:val="multilevel"/>
+    <w:tmpl w:val="225C8D5C"/>
+    <w:lvl w:ilvl="0">
+      <w:start w:val="1"/>
+      <w:numFmt w:val="bullet"/>
+      <w:lvlText w:val=""/>
+      <w:lvlJc w:val="left"/>
+      <w:pPr>
+        <w:tabs>
+          <w:tab w:val="num" w:pos="720"/>
+        </w:tabs>
+        <w:ind w:left="720" w:hanging="360"/>
+      </w:pPr>
+      <w:rPr>
+        <w:rFonts w:ascii="Symbol" w:hAnsi="Symbol" w:hint="default"/>
+        <w:sz w:val="20"/>
+      </w:rPr>
+    </w:lvl>
+    <w:lvl w:ilvl="1" w:tentative="1">
+      <w:start w:val="1"/>
+      <w:numFmt w:val="bullet"/>
+      <w:lvlText w:val=""/>
+      <w:lvlJc w:val="left"/>
+      <w:pPr>
+        <w:tabs>
+          <w:tab w:val="num" w:pos="1440"/>
+        </w:tabs>
+        <w:ind w:left="1440" w:hanging="360"/>
+      </w:pPr>
+      <w:rPr>
+        <w:rFonts w:ascii="Symbol" w:hAnsi="Symbol" w:hint="default"/>
+        <w:sz w:val="20"/>
+      </w:rPr>
+    </w:lvl>
+    <w:lvl w:ilvl="2" w:tentative="1">
+      <w:start w:val="1"/>
+      <w:numFmt w:val="bullet"/>
+      <w:lvlText w:val=""/>
+      <w:lvlJc w:val="left"/>
+      <w:pPr>
+        <w:tabs>
+          <w:tab w:val="num" w:pos="2160"/>
+        </w:tabs>
+        <w:ind w:left="2160" w:hanging="360"/>
+      </w:pPr>
+      <w:rPr>
+        <w:rFonts w:ascii="Symbol" w:hAnsi="Symbol" w:hint="default"/>
+        <w:sz w:val="20"/>
+      </w:rPr>
+    </w:lvl>
+    <w:lvl w:ilvl="3" w:tentative="1">
+      <w:start w:val="1"/>
+      <w:numFmt w:val="bullet"/>
+      <w:lvlText w:val=""/>
+      <w:lvlJc w:val="left"/>
+      <w:pPr>
+        <w:tabs>
+          <w:tab w:val="num" w:pos="2880"/>
+        </w:tabs>
+        <w:ind w:left="2880" w:hanging="360"/>
+      </w:pPr>
+      <w:rPr>
+        <w:rFonts w:ascii="Symbol" w:hAnsi="Symbol" w:hint="default"/>
+        <w:sz w:val="20"/>
+      </w:rPr>
+    </w:lvl>
+    <w:lvl w:ilvl="4" w:tentative="1">
+      <w:start w:val="1"/>
+      <w:numFmt w:val="bullet"/>
+      <w:lvlText w:val=""/>
+      <w:lvlJc w:val="left"/>
+      <w:pPr>
+        <w:tabs>
+          <w:tab w:val="num" w:pos="3600"/>
+        </w:tabs>
+        <w:ind w:left="3600" w:hanging="360"/>
+      </w:pPr>
+      <w:rPr>
+        <w:rFonts w:ascii="Symbol" w:hAnsi="Symbol" w:hint="default"/>
+        <w:sz w:val="20"/>
+      </w:rPr>
+    </w:lvl>
+    <w:lvl w:ilvl="5" w:tentative="1">
+      <w:start w:val="1"/>
+      <w:numFmt w:val="bullet"/>
+      <w:lvlText w:val=""/>
+      <w:lvlJc w:val="left"/>
+      <w:pPr>
+        <w:tabs>
+          <w:tab w:val="num" w:pos="4320"/>
+        </w:tabs>
+        <w:ind w:left="4320" w:hanging="360"/>
+      </w:pPr>
+      <w:rPr>
+        <w:rFonts w:ascii="Symbol" w:hAnsi="Symbol" w:hint="default"/>
+        <w:sz w:val="20"/>
+      </w:rPr>
+    </w:lvl>
+    <w:lvl w:ilvl="6" w:tentative="1">
+      <w:start w:val="1"/>
+      <w:numFmt w:val="bullet"/>
+      <w:lvlText w:val=""/>
+      <w:lvlJc w:val="left"/>
+      <w:pPr>
+        <w:tabs>
+          <w:tab w:val="num" w:pos="5040"/>
+        </w:tabs>
+        <w:ind w:left="5040" w:hanging="360"/>
+      </w:pPr>
+      <w:rPr>
+        <w:rFonts w:ascii="Symbol" w:hAnsi="Symbol" w:hint="default"/>
+        <w:sz w:val="20"/>
+      </w:rPr>
+    </w:lvl>
+    <w:lvl w:ilvl="7" w:tentative="1">
+      <w:start w:val="1"/>
+      <w:numFmt w:val="bullet"/>
+      <w:lvlText w:val=""/>
+      <w:lvlJc w:val="left"/>
+      <w:pPr>
+        <w:tabs>
+          <w:tab w:val="num" w:pos="5760"/>
+        </w:tabs>
+        <w:ind w:left="5760" w:hanging="360"/>
+      </w:pPr>
+      <w:rPr>
+        <w:rFonts w:ascii="Symbol" w:hAnsi="Symbol" w:hint="default"/>
+        <w:sz w:val="20"/>
+      </w:rPr>
+    </w:lvl>
+    <w:lvl w:ilvl="8" w:tentative="1">
+      <w:start w:val="1"/>
+      <w:numFmt w:val="bullet"/>
+      <w:lvlText w:val=""/>
+      <w:lvlJc w:val="left"/>
+      <w:pPr>
+        <w:tabs>
+          <w:tab w:val="num" w:pos="6480"/>
+        </w:tabs>
+        <w:ind w:left="6480" w:hanging="360"/>
+      </w:pPr>
+      <w:rPr>
+        <w:rFonts w:ascii="Symbol" w:hAnsi="Symbol" w:hint="default"/>
+        <w:sz w:val="20"/>
+      </w:rPr>
+    </w:lvl>
+  </w:abstractNum>
+  <w:abstractNum w:abstractNumId="5" w15:restartNumberingAfterBreak="0">
+    <w:nsid w:val="2AE30CB6"/>
+    <w:multiLevelType w:val="multilevel"/>
+    <w:tmpl w:val="A64093B2"/>
+    <w:lvl w:ilvl="0">
+      <w:start w:val="1"/>
+      <w:numFmt w:val="bullet"/>
+      <w:lvlText w:val=""/>
+      <w:lvlJc w:val="left"/>
+      <w:pPr>
+        <w:tabs>
+          <w:tab w:val="num" w:pos="720"/>
+        </w:tabs>
+        <w:ind w:left="720" w:hanging="360"/>
+      </w:pPr>
+      <w:rPr>
+        <w:rFonts w:ascii="Symbol" w:hAnsi="Symbol" w:hint="default"/>
+        <w:sz w:val="20"/>
+      </w:rPr>
+    </w:lvl>
+    <w:lvl w:ilvl="1" w:tentative="1">
+      <w:start w:val="1"/>
+      <w:numFmt w:val="bullet"/>
+      <w:lvlText w:val=""/>
+      <w:lvlJc w:val="left"/>
+      <w:pPr>
+        <w:tabs>
+          <w:tab w:val="num" w:pos="1440"/>
+        </w:tabs>
+        <w:ind w:left="1440" w:hanging="360"/>
+      </w:pPr>
+      <w:rPr>
+        <w:rFonts w:ascii="Symbol" w:hAnsi="Symbol" w:hint="default"/>
+        <w:sz w:val="20"/>
+      </w:rPr>
+    </w:lvl>
+    <w:lvl w:ilvl="2" w:tentative="1">
+      <w:start w:val="1"/>
+      <w:numFmt w:val="bullet"/>
+      <w:lvlText w:val=""/>
+      <w:lvlJc w:val="left"/>
+      <w:pPr>
+        <w:tabs>
+          <w:tab w:val="num" w:pos="2160"/>
+        </w:tabs>
+        <w:ind w:left="2160" w:hanging="360"/>
+      </w:pPr>
+      <w:rPr>
+        <w:rFonts w:ascii="Symbol" w:hAnsi="Symbol" w:hint="default"/>
+        <w:sz w:val="20"/>
+      </w:rPr>
+    </w:lvl>
+    <w:lvl w:ilvl="3" w:tentative="1">
+      <w:start w:val="1"/>
+      <w:numFmt w:val="bullet"/>
+      <w:lvlText w:val=""/>
+      <w:lvlJc w:val="left"/>
+      <w:pPr>
+        <w:tabs>
+          <w:tab w:val="num" w:pos="2880"/>
+        </w:tabs>
+        <w:ind w:left="2880" w:hanging="360"/>
+      </w:pPr>
+      <w:rPr>
+        <w:rFonts w:ascii="Symbol" w:hAnsi="Symbol" w:hint="default"/>
+        <w:sz w:val="20"/>
+      </w:rPr>
+    </w:lvl>
+    <w:lvl w:ilvl="4" w:tentative="1">
+      <w:start w:val="1"/>
+      <w:numFmt w:val="bullet"/>
+      <w:lvlText w:val=""/>
+      <w:lvlJc w:val="left"/>
+      <w:pPr>
+        <w:tabs>
+          <w:tab w:val="num" w:pos="3600"/>
+        </w:tabs>
+        <w:ind w:left="3600" w:hanging="360"/>
+      </w:pPr>
+      <w:rPr>
+        <w:rFonts w:ascii="Symbol" w:hAnsi="Symbol" w:hint="default"/>
+        <w:sz w:val="20"/>
+      </w:rPr>
+    </w:lvl>
+    <w:lvl w:ilvl="5" w:tentative="1">
+      <w:start w:val="1"/>
+      <w:numFmt w:val="bullet"/>
+      <w:lvlText w:val=""/>
+      <w:lvlJc w:val="left"/>
+      <w:pPr>
+        <w:tabs>
+          <w:tab w:val="num" w:pos="4320"/>
+        </w:tabs>
+        <w:ind w:left="4320" w:hanging="360"/>
+      </w:pPr>
+      <w:rPr>
+        <w:rFonts w:ascii="Symbol" w:hAnsi="Symbol" w:hint="default"/>
+        <w:sz w:val="20"/>
+      </w:rPr>
+    </w:lvl>
+    <w:lvl w:ilvl="6" w:tentative="1">
+      <w:start w:val="1"/>
+      <w:numFmt w:val="bullet"/>
+      <w:lvlText w:val=""/>
+      <w:lvlJc w:val="left"/>
+      <w:pPr>
+        <w:tabs>
+          <w:tab w:val="num" w:pos="5040"/>
+        </w:tabs>
+        <w:ind w:left="5040" w:hanging="360"/>
+      </w:pPr>
+      <w:rPr>
+        <w:rFonts w:ascii="Symbol" w:hAnsi="Symbol" w:hint="default"/>
+        <w:sz w:val="20"/>
+      </w:rPr>
+    </w:lvl>
+    <w:lvl w:ilvl="7" w:tentative="1">
+      <w:start w:val="1"/>
+      <w:numFmt w:val="bullet"/>
+      <w:lvlText w:val=""/>
+      <w:lvlJc w:val="left"/>
+      <w:pPr>
+        <w:tabs>
+          <w:tab w:val="num" w:pos="5760"/>
+        </w:tabs>
+        <w:ind w:left="5760" w:hanging="360"/>
+      </w:pPr>
+      <w:rPr>
+        <w:rFonts w:ascii="Symbol" w:hAnsi="Symbol" w:hint="default"/>
+        <w:sz w:val="20"/>
+      </w:rPr>
+    </w:lvl>
+    <w:lvl w:ilvl="8" w:tentative="1">
+      <w:start w:val="1"/>
+      <w:numFmt w:val="bullet"/>
+      <w:lvlText w:val=""/>
+      <w:lvlJc w:val="left"/>
+      <w:pPr>
+        <w:tabs>
+          <w:tab w:val="num" w:pos="6480"/>
+        </w:tabs>
+        <w:ind w:left="6480" w:hanging="360"/>
+      </w:pPr>
+      <w:rPr>
+        <w:rFonts w:ascii="Symbol" w:hAnsi="Symbol" w:hint="default"/>
+        <w:sz w:val="20"/>
+      </w:rPr>
+    </w:lvl>
+  </w:abstractNum>
+  <w:abstractNum w:abstractNumId="6" w15:restartNumberingAfterBreak="0">
     <w:nsid w:val="30CE13CB"/>
     <w:multiLevelType w:val="multilevel"/>
     <w:tmpl w:val="1B9801AA"/>
@@ -1975,7 +3262,454 @@
       </w:pPr>
     </w:lvl>
   </w:abstractNum>
-  <w:abstractNum w:abstractNumId="3" w15:restartNumberingAfterBreak="0">
+  <w:abstractNum w:abstractNumId="7" w15:restartNumberingAfterBreak="0">
+    <w:nsid w:val="31DF6F26"/>
+    <w:multiLevelType w:val="multilevel"/>
+    <w:tmpl w:val="95B82526"/>
+    <w:lvl w:ilvl="0">
+      <w:start w:val="1"/>
+      <w:numFmt w:val="bullet"/>
+      <w:lvlText w:val=""/>
+      <w:lvlJc w:val="left"/>
+      <w:pPr>
+        <w:tabs>
+          <w:tab w:val="num" w:pos="720"/>
+        </w:tabs>
+        <w:ind w:left="720" w:hanging="360"/>
+      </w:pPr>
+      <w:rPr>
+        <w:rFonts w:ascii="Symbol" w:hAnsi="Symbol" w:hint="default"/>
+        <w:sz w:val="20"/>
+      </w:rPr>
+    </w:lvl>
+    <w:lvl w:ilvl="1" w:tentative="1">
+      <w:start w:val="1"/>
+      <w:numFmt w:val="bullet"/>
+      <w:lvlText w:val=""/>
+      <w:lvlJc w:val="left"/>
+      <w:pPr>
+        <w:tabs>
+          <w:tab w:val="num" w:pos="1440"/>
+        </w:tabs>
+        <w:ind w:left="1440" w:hanging="360"/>
+      </w:pPr>
+      <w:rPr>
+        <w:rFonts w:ascii="Symbol" w:hAnsi="Symbol" w:hint="default"/>
+        <w:sz w:val="20"/>
+      </w:rPr>
+    </w:lvl>
+    <w:lvl w:ilvl="2" w:tentative="1">
+      <w:start w:val="1"/>
+      <w:numFmt w:val="bullet"/>
+      <w:lvlText w:val=""/>
+      <w:lvlJc w:val="left"/>
+      <w:pPr>
+        <w:tabs>
+          <w:tab w:val="num" w:pos="2160"/>
+        </w:tabs>
+        <w:ind w:left="2160" w:hanging="360"/>
+      </w:pPr>
+      <w:rPr>
+        <w:rFonts w:ascii="Symbol" w:hAnsi="Symbol" w:hint="default"/>
+        <w:sz w:val="20"/>
+      </w:rPr>
+    </w:lvl>
+    <w:lvl w:ilvl="3" w:tentative="1">
+      <w:start w:val="1"/>
+      <w:numFmt w:val="bullet"/>
+      <w:lvlText w:val=""/>
+      <w:lvlJc w:val="left"/>
+      <w:pPr>
+        <w:tabs>
+          <w:tab w:val="num" w:pos="2880"/>
+        </w:tabs>
+        <w:ind w:left="2880" w:hanging="360"/>
+      </w:pPr>
+      <w:rPr>
+        <w:rFonts w:ascii="Symbol" w:hAnsi="Symbol" w:hint="default"/>
+        <w:sz w:val="20"/>
+      </w:rPr>
+    </w:lvl>
+    <w:lvl w:ilvl="4" w:tentative="1">
+      <w:start w:val="1"/>
+      <w:numFmt w:val="bullet"/>
+      <w:lvlText w:val=""/>
+      <w:lvlJc w:val="left"/>
+      <w:pPr>
+        <w:tabs>
+          <w:tab w:val="num" w:pos="3600"/>
+        </w:tabs>
+        <w:ind w:left="3600" w:hanging="360"/>
+      </w:pPr>
+      <w:rPr>
+        <w:rFonts w:ascii="Symbol" w:hAnsi="Symbol" w:hint="default"/>
+        <w:sz w:val="20"/>
+      </w:rPr>
+    </w:lvl>
+    <w:lvl w:ilvl="5" w:tentative="1">
+      <w:start w:val="1"/>
+      <w:numFmt w:val="bullet"/>
+      <w:lvlText w:val=""/>
+      <w:lvlJc w:val="left"/>
+      <w:pPr>
+        <w:tabs>
+          <w:tab w:val="num" w:pos="4320"/>
+        </w:tabs>
+        <w:ind w:left="4320" w:hanging="360"/>
+      </w:pPr>
+      <w:rPr>
+        <w:rFonts w:ascii="Symbol" w:hAnsi="Symbol" w:hint="default"/>
+        <w:sz w:val="20"/>
+      </w:rPr>
+    </w:lvl>
+    <w:lvl w:ilvl="6" w:tentative="1">
+      <w:start w:val="1"/>
+      <w:numFmt w:val="bullet"/>
+      <w:lvlText w:val=""/>
+      <w:lvlJc w:val="left"/>
+      <w:pPr>
+        <w:tabs>
+          <w:tab w:val="num" w:pos="5040"/>
+        </w:tabs>
+        <w:ind w:left="5040" w:hanging="360"/>
+      </w:pPr>
+      <w:rPr>
+        <w:rFonts w:ascii="Symbol" w:hAnsi="Symbol" w:hint="default"/>
+        <w:sz w:val="20"/>
+      </w:rPr>
+    </w:lvl>
+    <w:lvl w:ilvl="7" w:tentative="1">
+      <w:start w:val="1"/>
+      <w:numFmt w:val="bullet"/>
+      <w:lvlText w:val=""/>
+      <w:lvlJc w:val="left"/>
+      <w:pPr>
+        <w:tabs>
+          <w:tab w:val="num" w:pos="5760"/>
+        </w:tabs>
+        <w:ind w:left="5760" w:hanging="360"/>
+      </w:pPr>
+      <w:rPr>
+        <w:rFonts w:ascii="Symbol" w:hAnsi="Symbol" w:hint="default"/>
+        <w:sz w:val="20"/>
+      </w:rPr>
+    </w:lvl>
+    <w:lvl w:ilvl="8" w:tentative="1">
+      <w:start w:val="1"/>
+      <w:numFmt w:val="bullet"/>
+      <w:lvlText w:val=""/>
+      <w:lvlJc w:val="left"/>
+      <w:pPr>
+        <w:tabs>
+          <w:tab w:val="num" w:pos="6480"/>
+        </w:tabs>
+        <w:ind w:left="6480" w:hanging="360"/>
+      </w:pPr>
+      <w:rPr>
+        <w:rFonts w:ascii="Symbol" w:hAnsi="Symbol" w:hint="default"/>
+        <w:sz w:val="20"/>
+      </w:rPr>
+    </w:lvl>
+  </w:abstractNum>
+  <w:abstractNum w:abstractNumId="8" w15:restartNumberingAfterBreak="0">
+    <w:nsid w:val="3C6072BD"/>
+    <w:multiLevelType w:val="multilevel"/>
+    <w:tmpl w:val="1874841A"/>
+    <w:lvl w:ilvl="0">
+      <w:start w:val="1"/>
+      <w:numFmt w:val="bullet"/>
+      <w:lvlText w:val=""/>
+      <w:lvlJc w:val="left"/>
+      <w:pPr>
+        <w:tabs>
+          <w:tab w:val="num" w:pos="720"/>
+        </w:tabs>
+        <w:ind w:left="720" w:hanging="360"/>
+      </w:pPr>
+      <w:rPr>
+        <w:rFonts w:ascii="Symbol" w:hAnsi="Symbol" w:hint="default"/>
+        <w:sz w:val="20"/>
+      </w:rPr>
+    </w:lvl>
+    <w:lvl w:ilvl="1" w:tentative="1">
+      <w:start w:val="1"/>
+      <w:numFmt w:val="bullet"/>
+      <w:lvlText w:val=""/>
+      <w:lvlJc w:val="left"/>
+      <w:pPr>
+        <w:tabs>
+          <w:tab w:val="num" w:pos="1440"/>
+        </w:tabs>
+        <w:ind w:left="1440" w:hanging="360"/>
+      </w:pPr>
+      <w:rPr>
+        <w:rFonts w:ascii="Symbol" w:hAnsi="Symbol" w:hint="default"/>
+        <w:sz w:val="20"/>
+      </w:rPr>
+    </w:lvl>
+    <w:lvl w:ilvl="2" w:tentative="1">
+      <w:start w:val="1"/>
+      <w:numFmt w:val="bullet"/>
+      <w:lvlText w:val=""/>
+      <w:lvlJc w:val="left"/>
+      <w:pPr>
+        <w:tabs>
+          <w:tab w:val="num" w:pos="2160"/>
+        </w:tabs>
+        <w:ind w:left="2160" w:hanging="360"/>
+      </w:pPr>
+      <w:rPr>
+        <w:rFonts w:ascii="Symbol" w:hAnsi="Symbol" w:hint="default"/>
+        <w:sz w:val="20"/>
+      </w:rPr>
+    </w:lvl>
+    <w:lvl w:ilvl="3" w:tentative="1">
+      <w:start w:val="1"/>
+      <w:numFmt w:val="bullet"/>
+      <w:lvlText w:val=""/>
+      <w:lvlJc w:val="left"/>
+      <w:pPr>
+        <w:tabs>
+          <w:tab w:val="num" w:pos="2880"/>
+        </w:tabs>
+        <w:ind w:left="2880" w:hanging="360"/>
+      </w:pPr>
+      <w:rPr>
+        <w:rFonts w:ascii="Symbol" w:hAnsi="Symbol" w:hint="default"/>
+        <w:sz w:val="20"/>
+      </w:rPr>
+    </w:lvl>
+    <w:lvl w:ilvl="4" w:tentative="1">
+      <w:start w:val="1"/>
+      <w:numFmt w:val="bullet"/>
+      <w:lvlText w:val=""/>
+      <w:lvlJc w:val="left"/>
+      <w:pPr>
+        <w:tabs>
+          <w:tab w:val="num" w:pos="3600"/>
+        </w:tabs>
+        <w:ind w:left="3600" w:hanging="360"/>
+      </w:pPr>
+      <w:rPr>
+        <w:rFonts w:ascii="Symbol" w:hAnsi="Symbol" w:hint="default"/>
+        <w:sz w:val="20"/>
+      </w:rPr>
+    </w:lvl>
+    <w:lvl w:ilvl="5" w:tentative="1">
+      <w:start w:val="1"/>
+      <w:numFmt w:val="bullet"/>
+      <w:lvlText w:val=""/>
+      <w:lvlJc w:val="left"/>
+      <w:pPr>
+        <w:tabs>
+          <w:tab w:val="num" w:pos="4320"/>
+        </w:tabs>
+        <w:ind w:left="4320" w:hanging="360"/>
+      </w:pPr>
+      <w:rPr>
+        <w:rFonts w:ascii="Symbol" w:hAnsi="Symbol" w:hint="default"/>
+        <w:sz w:val="20"/>
+      </w:rPr>
+    </w:lvl>
+    <w:lvl w:ilvl="6" w:tentative="1">
+      <w:start w:val="1"/>
+      <w:numFmt w:val="bullet"/>
+      <w:lvlText w:val=""/>
+      <w:lvlJc w:val="left"/>
+      <w:pPr>
+        <w:tabs>
+          <w:tab w:val="num" w:pos="5040"/>
+        </w:tabs>
+        <w:ind w:left="5040" w:hanging="360"/>
+      </w:pPr>
+      <w:rPr>
+        <w:rFonts w:ascii="Symbol" w:hAnsi="Symbol" w:hint="default"/>
+        <w:sz w:val="20"/>
+      </w:rPr>
+    </w:lvl>
+    <w:lvl w:ilvl="7" w:tentative="1">
+      <w:start w:val="1"/>
+      <w:numFmt w:val="bullet"/>
+      <w:lvlText w:val=""/>
+      <w:lvlJc w:val="left"/>
+      <w:pPr>
+        <w:tabs>
+          <w:tab w:val="num" w:pos="5760"/>
+        </w:tabs>
+        <w:ind w:left="5760" w:hanging="360"/>
+      </w:pPr>
+      <w:rPr>
+        <w:rFonts w:ascii="Symbol" w:hAnsi="Symbol" w:hint="default"/>
+        <w:sz w:val="20"/>
+      </w:rPr>
+    </w:lvl>
+    <w:lvl w:ilvl="8" w:tentative="1">
+      <w:start w:val="1"/>
+      <w:numFmt w:val="bullet"/>
+      <w:lvlText w:val=""/>
+      <w:lvlJc w:val="left"/>
+      <w:pPr>
+        <w:tabs>
+          <w:tab w:val="num" w:pos="6480"/>
+        </w:tabs>
+        <w:ind w:left="6480" w:hanging="360"/>
+      </w:pPr>
+      <w:rPr>
+        <w:rFonts w:ascii="Symbol" w:hAnsi="Symbol" w:hint="default"/>
+        <w:sz w:val="20"/>
+      </w:rPr>
+    </w:lvl>
+  </w:abstractNum>
+  <w:abstractNum w:abstractNumId="9" w15:restartNumberingAfterBreak="0">
+    <w:nsid w:val="402755E5"/>
+    <w:multiLevelType w:val="multilevel"/>
+    <w:tmpl w:val="FAB6B100"/>
+    <w:lvl w:ilvl="0">
+      <w:start w:val="1"/>
+      <w:numFmt w:val="bullet"/>
+      <w:lvlText w:val=""/>
+      <w:lvlJc w:val="left"/>
+      <w:pPr>
+        <w:tabs>
+          <w:tab w:val="num" w:pos="720"/>
+        </w:tabs>
+        <w:ind w:left="720" w:hanging="360"/>
+      </w:pPr>
+      <w:rPr>
+        <w:rFonts w:ascii="Symbol" w:hAnsi="Symbol" w:hint="default"/>
+        <w:sz w:val="20"/>
+      </w:rPr>
+    </w:lvl>
+    <w:lvl w:ilvl="1" w:tentative="1">
+      <w:start w:val="1"/>
+      <w:numFmt w:val="bullet"/>
+      <w:lvlText w:val=""/>
+      <w:lvlJc w:val="left"/>
+      <w:pPr>
+        <w:tabs>
+          <w:tab w:val="num" w:pos="1440"/>
+        </w:tabs>
+        <w:ind w:left="1440" w:hanging="360"/>
+      </w:pPr>
+      <w:rPr>
+        <w:rFonts w:ascii="Symbol" w:hAnsi="Symbol" w:hint="default"/>
+        <w:sz w:val="20"/>
+      </w:rPr>
+    </w:lvl>
+    <w:lvl w:ilvl="2" w:tentative="1">
+      <w:start w:val="1"/>
+      <w:numFmt w:val="bullet"/>
+      <w:lvlText w:val=""/>
+      <w:lvlJc w:val="left"/>
+      <w:pPr>
+        <w:tabs>
+          <w:tab w:val="num" w:pos="2160"/>
+        </w:tabs>
+        <w:ind w:left="2160" w:hanging="360"/>
+      </w:pPr>
+      <w:rPr>
+        <w:rFonts w:ascii="Symbol" w:hAnsi="Symbol" w:hint="default"/>
+        <w:sz w:val="20"/>
+      </w:rPr>
+    </w:lvl>
+    <w:lvl w:ilvl="3" w:tentative="1">
+      <w:start w:val="1"/>
+      <w:numFmt w:val="bullet"/>
+      <w:lvlText w:val=""/>
+      <w:lvlJc w:val="left"/>
+      <w:pPr>
+        <w:tabs>
+          <w:tab w:val="num" w:pos="2880"/>
+        </w:tabs>
+        <w:ind w:left="2880" w:hanging="360"/>
+      </w:pPr>
+      <w:rPr>
+        <w:rFonts w:ascii="Symbol" w:hAnsi="Symbol" w:hint="default"/>
+        <w:sz w:val="20"/>
+      </w:rPr>
+    </w:lvl>
+    <w:lvl w:ilvl="4" w:tentative="1">
+      <w:start w:val="1"/>
+      <w:numFmt w:val="bullet"/>
+      <w:lvlText w:val=""/>
+      <w:lvlJc w:val="left"/>
+      <w:pPr>
+        <w:tabs>
+          <w:tab w:val="num" w:pos="3600"/>
+        </w:tabs>
+        <w:ind w:left="3600" w:hanging="360"/>
+      </w:pPr>
+      <w:rPr>
+        <w:rFonts w:ascii="Symbol" w:hAnsi="Symbol" w:hint="default"/>
+        <w:sz w:val="20"/>
+      </w:rPr>
+    </w:lvl>
+    <w:lvl w:ilvl="5" w:tentative="1">
+      <w:start w:val="1"/>
+      <w:numFmt w:val="bullet"/>
+      <w:lvlText w:val=""/>
+      <w:lvlJc w:val="left"/>
+      <w:pPr>
+        <w:tabs>
+          <w:tab w:val="num" w:pos="4320"/>
+        </w:tabs>
+        <w:ind w:left="4320" w:hanging="360"/>
+      </w:pPr>
+      <w:rPr>
+        <w:rFonts w:ascii="Symbol" w:hAnsi="Symbol" w:hint="default"/>
+        <w:sz w:val="20"/>
+      </w:rPr>
+    </w:lvl>
+    <w:lvl w:ilvl="6" w:tentative="1">
+      <w:start w:val="1"/>
+      <w:numFmt w:val="bullet"/>
+      <w:lvlText w:val=""/>
+      <w:lvlJc w:val="left"/>
+      <w:pPr>
+        <w:tabs>
+          <w:tab w:val="num" w:pos="5040"/>
+        </w:tabs>
+        <w:ind w:left="5040" w:hanging="360"/>
+      </w:pPr>
+      <w:rPr>
+        <w:rFonts w:ascii="Symbol" w:hAnsi="Symbol" w:hint="default"/>
+        <w:sz w:val="20"/>
+      </w:rPr>
+    </w:lvl>
+    <w:lvl w:ilvl="7" w:tentative="1">
+      <w:start w:val="1"/>
+      <w:numFmt w:val="bullet"/>
+      <w:lvlText w:val=""/>
+      <w:lvlJc w:val="left"/>
+      <w:pPr>
+        <w:tabs>
+          <w:tab w:val="num" w:pos="5760"/>
+        </w:tabs>
+        <w:ind w:left="5760" w:hanging="360"/>
+      </w:pPr>
+      <w:rPr>
+        <w:rFonts w:ascii="Symbol" w:hAnsi="Symbol" w:hint="default"/>
+        <w:sz w:val="20"/>
+      </w:rPr>
+    </w:lvl>
+    <w:lvl w:ilvl="8" w:tentative="1">
+      <w:start w:val="1"/>
+      <w:numFmt w:val="bullet"/>
+      <w:lvlText w:val=""/>
+      <w:lvlJc w:val="left"/>
+      <w:pPr>
+        <w:tabs>
+          <w:tab w:val="num" w:pos="6480"/>
+        </w:tabs>
+        <w:ind w:left="6480" w:hanging="360"/>
+      </w:pPr>
+      <w:rPr>
+        <w:rFonts w:ascii="Symbol" w:hAnsi="Symbol" w:hint="default"/>
+        <w:sz w:val="20"/>
+      </w:rPr>
+    </w:lvl>
+  </w:abstractNum>
+  <w:abstractNum w:abstractNumId="10" w15:restartNumberingAfterBreak="0">
     <w:nsid w:val="48A21FC5"/>
     <w:multiLevelType w:val="multilevel"/>
     <w:tmpl w:val="F3CC8AFE"/>
@@ -2088,7 +3822,156 @@
       </w:pPr>
     </w:lvl>
   </w:abstractNum>
-  <w:abstractNum w:abstractNumId="4" w15:restartNumberingAfterBreak="0">
+  <w:abstractNum w:abstractNumId="11" w15:restartNumberingAfterBreak="0">
+    <w:nsid w:val="62313EA4"/>
+    <w:multiLevelType w:val="multilevel"/>
+    <w:tmpl w:val="D02E2856"/>
+    <w:lvl w:ilvl="0">
+      <w:start w:val="1"/>
+      <w:numFmt w:val="bullet"/>
+      <w:lvlText w:val=""/>
+      <w:lvlJc w:val="left"/>
+      <w:pPr>
+        <w:tabs>
+          <w:tab w:val="num" w:pos="720"/>
+        </w:tabs>
+        <w:ind w:left="720" w:hanging="360"/>
+      </w:pPr>
+      <w:rPr>
+        <w:rFonts w:ascii="Symbol" w:hAnsi="Symbol" w:hint="default"/>
+        <w:sz w:val="20"/>
+      </w:rPr>
+    </w:lvl>
+    <w:lvl w:ilvl="1" w:tentative="1">
+      <w:start w:val="1"/>
+      <w:numFmt w:val="bullet"/>
+      <w:lvlText w:val=""/>
+      <w:lvlJc w:val="left"/>
+      <w:pPr>
+        <w:tabs>
+          <w:tab w:val="num" w:pos="1440"/>
+        </w:tabs>
+        <w:ind w:left="1440" w:hanging="360"/>
+      </w:pPr>
+      <w:rPr>
+        <w:rFonts w:ascii="Symbol" w:hAnsi="Symbol" w:hint="default"/>
+        <w:sz w:val="20"/>
+      </w:rPr>
+    </w:lvl>
+    <w:lvl w:ilvl="2" w:tentative="1">
+      <w:start w:val="1"/>
+      <w:numFmt w:val="bullet"/>
+      <w:lvlText w:val=""/>
+      <w:lvlJc w:val="left"/>
+      <w:pPr>
+        <w:tabs>
+          <w:tab w:val="num" w:pos="2160"/>
+        </w:tabs>
+        <w:ind w:left="2160" w:hanging="360"/>
+      </w:pPr>
+      <w:rPr>
+        <w:rFonts w:ascii="Symbol" w:hAnsi="Symbol" w:hint="default"/>
+        <w:sz w:val="20"/>
+      </w:rPr>
+    </w:lvl>
+    <w:lvl w:ilvl="3" w:tentative="1">
+      <w:start w:val="1"/>
+      <w:numFmt w:val="bullet"/>
+      <w:lvlText w:val=""/>
+      <w:lvlJc w:val="left"/>
+      <w:pPr>
+        <w:tabs>
+          <w:tab w:val="num" w:pos="2880"/>
+        </w:tabs>
+        <w:ind w:left="2880" w:hanging="360"/>
+      </w:pPr>
+      <w:rPr>
+        <w:rFonts w:ascii="Symbol" w:hAnsi="Symbol" w:hint="default"/>
+        <w:sz w:val="20"/>
+      </w:rPr>
+    </w:lvl>
+    <w:lvl w:ilvl="4" w:tentative="1">
+      <w:start w:val="1"/>
+      <w:numFmt w:val="bullet"/>
+      <w:lvlText w:val=""/>
+      <w:lvlJc w:val="left"/>
+      <w:pPr>
+        <w:tabs>
+          <w:tab w:val="num" w:pos="3600"/>
+        </w:tabs>
+        <w:ind w:left="3600" w:hanging="360"/>
+      </w:pPr>
+      <w:rPr>
+        <w:rFonts w:ascii="Symbol" w:hAnsi="Symbol" w:hint="default"/>
+        <w:sz w:val="20"/>
+      </w:rPr>
+    </w:lvl>
+    <w:lvl w:ilvl="5" w:tentative="1">
+      <w:start w:val="1"/>
+      <w:numFmt w:val="bullet"/>
+      <w:lvlText w:val=""/>
+      <w:lvlJc w:val="left"/>
+      <w:pPr>
+        <w:tabs>
+          <w:tab w:val="num" w:pos="4320"/>
+        </w:tabs>
+        <w:ind w:left="4320" w:hanging="360"/>
+      </w:pPr>
+      <w:rPr>
+        <w:rFonts w:ascii="Symbol" w:hAnsi="Symbol" w:hint="default"/>
+        <w:sz w:val="20"/>
+      </w:rPr>
+    </w:lvl>
+    <w:lvl w:ilvl="6" w:tentative="1">
+      <w:start w:val="1"/>
+      <w:numFmt w:val="bullet"/>
+      <w:lvlText w:val=""/>
+      <w:lvlJc w:val="left"/>
+      <w:pPr>
+        <w:tabs>
+          <w:tab w:val="num" w:pos="5040"/>
+        </w:tabs>
+        <w:ind w:left="5040" w:hanging="360"/>
+      </w:pPr>
+      <w:rPr>
+        <w:rFonts w:ascii="Symbol" w:hAnsi="Symbol" w:hint="default"/>
+        <w:sz w:val="20"/>
+      </w:rPr>
+    </w:lvl>
+    <w:lvl w:ilvl="7" w:tentative="1">
+      <w:start w:val="1"/>
+      <w:numFmt w:val="bullet"/>
+      <w:lvlText w:val=""/>
+      <w:lvlJc w:val="left"/>
+      <w:pPr>
+        <w:tabs>
+          <w:tab w:val="num" w:pos="5760"/>
+        </w:tabs>
+        <w:ind w:left="5760" w:hanging="360"/>
+      </w:pPr>
+      <w:rPr>
+        <w:rFonts w:ascii="Symbol" w:hAnsi="Symbol" w:hint="default"/>
+        <w:sz w:val="20"/>
+      </w:rPr>
+    </w:lvl>
+    <w:lvl w:ilvl="8" w:tentative="1">
+      <w:start w:val="1"/>
+      <w:numFmt w:val="bullet"/>
+      <w:lvlText w:val=""/>
+      <w:lvlJc w:val="left"/>
+      <w:pPr>
+        <w:tabs>
+          <w:tab w:val="num" w:pos="6480"/>
+        </w:tabs>
+        <w:ind w:left="6480" w:hanging="360"/>
+      </w:pPr>
+      <w:rPr>
+        <w:rFonts w:ascii="Symbol" w:hAnsi="Symbol" w:hint="default"/>
+        <w:sz w:val="20"/>
+      </w:rPr>
+    </w:lvl>
+  </w:abstractNum>
+  <w:abstractNum w:abstractNumId="12" w15:restartNumberingAfterBreak="0">
     <w:nsid w:val="629250A1"/>
     <w:multiLevelType w:val="multilevel"/>
     <w:tmpl w:val="FEAE03A6"/>
@@ -2205,7 +4088,7 @@
       </w:pPr>
     </w:lvl>
   </w:abstractNum>
-  <w:abstractNum w:abstractNumId="5" w15:restartNumberingAfterBreak="0">
+  <w:abstractNum w:abstractNumId="13" w15:restartNumberingAfterBreak="0">
     <w:nsid w:val="62C316A5"/>
     <w:multiLevelType w:val="multilevel"/>
     <w:tmpl w:val="DACC6C90"/>
@@ -2354,23 +4237,351 @@
       </w:rPr>
     </w:lvl>
   </w:abstractNum>
+  <w:abstractNum w:abstractNumId="14" w15:restartNumberingAfterBreak="0">
+    <w:nsid w:val="64E04403"/>
+    <w:multiLevelType w:val="multilevel"/>
+    <w:tmpl w:val="F560FB9C"/>
+    <w:lvl w:ilvl="0">
+      <w:start w:val="1"/>
+      <w:numFmt w:val="bullet"/>
+      <w:lvlText w:val=""/>
+      <w:lvlJc w:val="left"/>
+      <w:pPr>
+        <w:tabs>
+          <w:tab w:val="num" w:pos="720"/>
+        </w:tabs>
+        <w:ind w:left="720" w:hanging="360"/>
+      </w:pPr>
+      <w:rPr>
+        <w:rFonts w:ascii="Symbol" w:hAnsi="Symbol" w:hint="default"/>
+        <w:sz w:val="20"/>
+      </w:rPr>
+    </w:lvl>
+    <w:lvl w:ilvl="1" w:tentative="1">
+      <w:start w:val="1"/>
+      <w:numFmt w:val="bullet"/>
+      <w:lvlText w:val=""/>
+      <w:lvlJc w:val="left"/>
+      <w:pPr>
+        <w:tabs>
+          <w:tab w:val="num" w:pos="1440"/>
+        </w:tabs>
+        <w:ind w:left="1440" w:hanging="360"/>
+      </w:pPr>
+      <w:rPr>
+        <w:rFonts w:ascii="Symbol" w:hAnsi="Symbol" w:hint="default"/>
+        <w:sz w:val="20"/>
+      </w:rPr>
+    </w:lvl>
+    <w:lvl w:ilvl="2" w:tentative="1">
+      <w:start w:val="1"/>
+      <w:numFmt w:val="bullet"/>
+      <w:lvlText w:val=""/>
+      <w:lvlJc w:val="left"/>
+      <w:pPr>
+        <w:tabs>
+          <w:tab w:val="num" w:pos="2160"/>
+        </w:tabs>
+        <w:ind w:left="2160" w:hanging="360"/>
+      </w:pPr>
+      <w:rPr>
+        <w:rFonts w:ascii="Symbol" w:hAnsi="Symbol" w:hint="default"/>
+        <w:sz w:val="20"/>
+      </w:rPr>
+    </w:lvl>
+    <w:lvl w:ilvl="3" w:tentative="1">
+      <w:start w:val="1"/>
+      <w:numFmt w:val="bullet"/>
+      <w:lvlText w:val=""/>
+      <w:lvlJc w:val="left"/>
+      <w:pPr>
+        <w:tabs>
+          <w:tab w:val="num" w:pos="2880"/>
+        </w:tabs>
+        <w:ind w:left="2880" w:hanging="360"/>
+      </w:pPr>
+      <w:rPr>
+        <w:rFonts w:ascii="Symbol" w:hAnsi="Symbol" w:hint="default"/>
+        <w:sz w:val="20"/>
+      </w:rPr>
+    </w:lvl>
+    <w:lvl w:ilvl="4" w:tentative="1">
+      <w:start w:val="1"/>
+      <w:numFmt w:val="bullet"/>
+      <w:lvlText w:val=""/>
+      <w:lvlJc w:val="left"/>
+      <w:pPr>
+        <w:tabs>
+          <w:tab w:val="num" w:pos="3600"/>
+        </w:tabs>
+        <w:ind w:left="3600" w:hanging="360"/>
+      </w:pPr>
+      <w:rPr>
+        <w:rFonts w:ascii="Symbol" w:hAnsi="Symbol" w:hint="default"/>
+        <w:sz w:val="20"/>
+      </w:rPr>
+    </w:lvl>
+    <w:lvl w:ilvl="5" w:tentative="1">
+      <w:start w:val="1"/>
+      <w:numFmt w:val="bullet"/>
+      <w:lvlText w:val=""/>
+      <w:lvlJc w:val="left"/>
+      <w:pPr>
+        <w:tabs>
+          <w:tab w:val="num" w:pos="4320"/>
+        </w:tabs>
+        <w:ind w:left="4320" w:hanging="360"/>
+      </w:pPr>
+      <w:rPr>
+        <w:rFonts w:ascii="Symbol" w:hAnsi="Symbol" w:hint="default"/>
+        <w:sz w:val="20"/>
+      </w:rPr>
+    </w:lvl>
+    <w:lvl w:ilvl="6" w:tentative="1">
+      <w:start w:val="1"/>
+      <w:numFmt w:val="bullet"/>
+      <w:lvlText w:val=""/>
+      <w:lvlJc w:val="left"/>
+      <w:pPr>
+        <w:tabs>
+          <w:tab w:val="num" w:pos="5040"/>
+        </w:tabs>
+        <w:ind w:left="5040" w:hanging="360"/>
+      </w:pPr>
+      <w:rPr>
+        <w:rFonts w:ascii="Symbol" w:hAnsi="Symbol" w:hint="default"/>
+        <w:sz w:val="20"/>
+      </w:rPr>
+    </w:lvl>
+    <w:lvl w:ilvl="7" w:tentative="1">
+      <w:start w:val="1"/>
+      <w:numFmt w:val="bullet"/>
+      <w:lvlText w:val=""/>
+      <w:lvlJc w:val="left"/>
+      <w:pPr>
+        <w:tabs>
+          <w:tab w:val="num" w:pos="5760"/>
+        </w:tabs>
+        <w:ind w:left="5760" w:hanging="360"/>
+      </w:pPr>
+      <w:rPr>
+        <w:rFonts w:ascii="Symbol" w:hAnsi="Symbol" w:hint="default"/>
+        <w:sz w:val="20"/>
+      </w:rPr>
+    </w:lvl>
+    <w:lvl w:ilvl="8" w:tentative="1">
+      <w:start w:val="1"/>
+      <w:numFmt w:val="bullet"/>
+      <w:lvlText w:val=""/>
+      <w:lvlJc w:val="left"/>
+      <w:pPr>
+        <w:tabs>
+          <w:tab w:val="num" w:pos="6480"/>
+        </w:tabs>
+        <w:ind w:left="6480" w:hanging="360"/>
+      </w:pPr>
+      <w:rPr>
+        <w:rFonts w:ascii="Symbol" w:hAnsi="Symbol" w:hint="default"/>
+        <w:sz w:val="20"/>
+      </w:rPr>
+    </w:lvl>
+  </w:abstractNum>
+  <w:abstractNum w:abstractNumId="15" w15:restartNumberingAfterBreak="0">
+    <w:nsid w:val="78733807"/>
+    <w:multiLevelType w:val="multilevel"/>
+    <w:tmpl w:val="46A2342C"/>
+    <w:lvl w:ilvl="0">
+      <w:start w:val="1"/>
+      <w:numFmt w:val="bullet"/>
+      <w:lvlText w:val=""/>
+      <w:lvlJc w:val="left"/>
+      <w:pPr>
+        <w:tabs>
+          <w:tab w:val="num" w:pos="720"/>
+        </w:tabs>
+        <w:ind w:left="720" w:hanging="360"/>
+      </w:pPr>
+      <w:rPr>
+        <w:rFonts w:ascii="Symbol" w:hAnsi="Symbol" w:hint="default"/>
+        <w:sz w:val="20"/>
+      </w:rPr>
+    </w:lvl>
+    <w:lvl w:ilvl="1" w:tentative="1">
+      <w:start w:val="1"/>
+      <w:numFmt w:val="bullet"/>
+      <w:lvlText w:val=""/>
+      <w:lvlJc w:val="left"/>
+      <w:pPr>
+        <w:tabs>
+          <w:tab w:val="num" w:pos="1440"/>
+        </w:tabs>
+        <w:ind w:left="1440" w:hanging="360"/>
+      </w:pPr>
+      <w:rPr>
+        <w:rFonts w:ascii="Symbol" w:hAnsi="Symbol" w:hint="default"/>
+        <w:sz w:val="20"/>
+      </w:rPr>
+    </w:lvl>
+    <w:lvl w:ilvl="2" w:tentative="1">
+      <w:start w:val="1"/>
+      <w:numFmt w:val="bullet"/>
+      <w:lvlText w:val=""/>
+      <w:lvlJc w:val="left"/>
+      <w:pPr>
+        <w:tabs>
+          <w:tab w:val="num" w:pos="2160"/>
+        </w:tabs>
+        <w:ind w:left="2160" w:hanging="360"/>
+      </w:pPr>
+      <w:rPr>
+        <w:rFonts w:ascii="Symbol" w:hAnsi="Symbol" w:hint="default"/>
+        <w:sz w:val="20"/>
+      </w:rPr>
+    </w:lvl>
+    <w:lvl w:ilvl="3" w:tentative="1">
+      <w:start w:val="1"/>
+      <w:numFmt w:val="bullet"/>
+      <w:lvlText w:val=""/>
+      <w:lvlJc w:val="left"/>
+      <w:pPr>
+        <w:tabs>
+          <w:tab w:val="num" w:pos="2880"/>
+        </w:tabs>
+        <w:ind w:left="2880" w:hanging="360"/>
+      </w:pPr>
+      <w:rPr>
+        <w:rFonts w:ascii="Symbol" w:hAnsi="Symbol" w:hint="default"/>
+        <w:sz w:val="20"/>
+      </w:rPr>
+    </w:lvl>
+    <w:lvl w:ilvl="4" w:tentative="1">
+      <w:start w:val="1"/>
+      <w:numFmt w:val="bullet"/>
+      <w:lvlText w:val=""/>
+      <w:lvlJc w:val="left"/>
+      <w:pPr>
+        <w:tabs>
+          <w:tab w:val="num" w:pos="3600"/>
+        </w:tabs>
+        <w:ind w:left="3600" w:hanging="360"/>
+      </w:pPr>
+      <w:rPr>
+        <w:rFonts w:ascii="Symbol" w:hAnsi="Symbol" w:hint="default"/>
+        <w:sz w:val="20"/>
+      </w:rPr>
+    </w:lvl>
+    <w:lvl w:ilvl="5" w:tentative="1">
+      <w:start w:val="1"/>
+      <w:numFmt w:val="bullet"/>
+      <w:lvlText w:val=""/>
+      <w:lvlJc w:val="left"/>
+      <w:pPr>
+        <w:tabs>
+          <w:tab w:val="num" w:pos="4320"/>
+        </w:tabs>
+        <w:ind w:left="4320" w:hanging="360"/>
+      </w:pPr>
+      <w:rPr>
+        <w:rFonts w:ascii="Symbol" w:hAnsi="Symbol" w:hint="default"/>
+        <w:sz w:val="20"/>
+      </w:rPr>
+    </w:lvl>
+    <w:lvl w:ilvl="6" w:tentative="1">
+      <w:start w:val="1"/>
+      <w:numFmt w:val="bullet"/>
+      <w:lvlText w:val=""/>
+      <w:lvlJc w:val="left"/>
+      <w:pPr>
+        <w:tabs>
+          <w:tab w:val="num" w:pos="5040"/>
+        </w:tabs>
+        <w:ind w:left="5040" w:hanging="360"/>
+      </w:pPr>
+      <w:rPr>
+        <w:rFonts w:ascii="Symbol" w:hAnsi="Symbol" w:hint="default"/>
+        <w:sz w:val="20"/>
+      </w:rPr>
+    </w:lvl>
+    <w:lvl w:ilvl="7" w:tentative="1">
+      <w:start w:val="1"/>
+      <w:numFmt w:val="bullet"/>
+      <w:lvlText w:val=""/>
+      <w:lvlJc w:val="left"/>
+      <w:pPr>
+        <w:tabs>
+          <w:tab w:val="num" w:pos="5760"/>
+        </w:tabs>
+        <w:ind w:left="5760" w:hanging="360"/>
+      </w:pPr>
+      <w:rPr>
+        <w:rFonts w:ascii="Symbol" w:hAnsi="Symbol" w:hint="default"/>
+        <w:sz w:val="20"/>
+      </w:rPr>
+    </w:lvl>
+    <w:lvl w:ilvl="8" w:tentative="1">
+      <w:start w:val="1"/>
+      <w:numFmt w:val="bullet"/>
+      <w:lvlText w:val=""/>
+      <w:lvlJc w:val="left"/>
+      <w:pPr>
+        <w:tabs>
+          <w:tab w:val="num" w:pos="6480"/>
+        </w:tabs>
+        <w:ind w:left="6480" w:hanging="360"/>
+      </w:pPr>
+      <w:rPr>
+        <w:rFonts w:ascii="Symbol" w:hAnsi="Symbol" w:hint="default"/>
+        <w:sz w:val="20"/>
+      </w:rPr>
+    </w:lvl>
+  </w:abstractNum>
   <w:num w:numId="1">
-    <w:abstractNumId w:val="2"/>
+    <w:abstractNumId w:val="6"/>
   </w:num>
   <w:num w:numId="2">
     <w:abstractNumId w:val="0"/>
   </w:num>
   <w:num w:numId="3">
-    <w:abstractNumId w:val="3"/>
+    <w:abstractNumId w:val="10"/>
   </w:num>
   <w:num w:numId="4">
     <w:abstractNumId w:val="1"/>
   </w:num>
   <w:num w:numId="5">
+    <w:abstractNumId w:val="13"/>
+  </w:num>
+  <w:num w:numId="6">
+    <w:abstractNumId w:val="12"/>
+  </w:num>
+  <w:num w:numId="7">
+    <w:abstractNumId w:val="3"/>
+  </w:num>
+  <w:num w:numId="8">
+    <w:abstractNumId w:val="4"/>
+  </w:num>
+  <w:num w:numId="9">
+    <w:abstractNumId w:val="8"/>
+  </w:num>
+  <w:num w:numId="10">
     <w:abstractNumId w:val="5"/>
   </w:num>
-  <w:num w:numId="6">
-    <w:abstractNumId w:val="4"/>
+  <w:num w:numId="11">
+    <w:abstractNumId w:val="9"/>
+  </w:num>
+  <w:num w:numId="12">
+    <w:abstractNumId w:val="15"/>
+  </w:num>
+  <w:num w:numId="13">
+    <w:abstractNumId w:val="11"/>
+  </w:num>
+  <w:num w:numId="14">
+    <w:abstractNumId w:val="14"/>
+  </w:num>
+  <w:num w:numId="15">
+    <w:abstractNumId w:val="2"/>
+  </w:num>
+  <w:num w:numId="16">
+    <w:abstractNumId w:val="7"/>
   </w:num>
 </w:numbering>
 </file>

</xml_diff>